<commit_message>
Added capture of MATLAB file viewed from MATLAB
</commit_message>
<xml_diff>
--- a/specs/User Manual.docx
+++ b/specs/User Manual.docx
@@ -9,7 +9,7 @@
     </w:p>
     <w:p>
       <w:pPr>
-        <w:pStyle w:val="Ttulo"/>
+        <w:pStyle w:val="Title"/>
       </w:pPr>
       <w:r>
         <w:t>User</w:t>
@@ -31,8 +31,6 @@
       <w:r>
         <w:t>UM-</w:t>
       </w:r>
-      <w:bookmarkStart w:id="0" w:name="_GoBack"/>
-      <w:bookmarkEnd w:id="0"/>
       <w:r>
         <w:t>2</w:t>
       </w:r>
@@ -51,7 +49,7 @@
     </w:p>
     <w:p>
       <w:pPr>
-        <w:pStyle w:val="Ttulo"/>
+        <w:pStyle w:val="Title"/>
         <w:spacing w:before="0" w:after="400"/>
         <w:rPr>
           <w:sz w:val="40"/>
@@ -72,11 +70,13 @@
     </w:p>
     <w:p>
       <w:pPr>
-        <w:pStyle w:val="Ttulo"/>
-      </w:pPr>
+        <w:pStyle w:val="Title"/>
+      </w:pPr>
+      <w:proofErr w:type="spellStart"/>
       <w:r>
         <w:t>PlasmaGraph</w:t>
       </w:r>
+      <w:proofErr w:type="spellEnd"/>
     </w:p>
     <w:p>
       <w:pPr>
@@ -341,14 +341,14 @@
       <w:pPr>
         <w:pStyle w:val="TOCEntry"/>
       </w:pPr>
-      <w:bookmarkStart w:id="1" w:name="_Toc387853615"/>
-      <w:bookmarkStart w:id="2" w:name="_Toc389085670"/>
+      <w:bookmarkStart w:id="0" w:name="_Toc387853615"/>
+      <w:bookmarkStart w:id="1" w:name="_Toc389085670"/>
       <w:r>
         <w:lastRenderedPageBreak/>
         <w:t>Revision History</w:t>
       </w:r>
+      <w:bookmarkEnd w:id="0"/>
       <w:bookmarkEnd w:id="1"/>
-      <w:bookmarkEnd w:id="2"/>
     </w:p>
     <w:tbl>
       <w:tblPr>
@@ -631,18 +631,18 @@
       <w:pPr>
         <w:pStyle w:val="TOCEntry"/>
       </w:pPr>
-      <w:bookmarkStart w:id="3" w:name="_Toc387853616"/>
-      <w:bookmarkStart w:id="4" w:name="_Toc389085671"/>
+      <w:bookmarkStart w:id="2" w:name="_Toc387853616"/>
+      <w:bookmarkStart w:id="3" w:name="_Toc389085671"/>
       <w:r>
         <w:lastRenderedPageBreak/>
         <w:t>Table of Contents</w:t>
       </w:r>
+      <w:bookmarkEnd w:id="2"/>
       <w:bookmarkEnd w:id="3"/>
-      <w:bookmarkEnd w:id="4"/>
-    </w:p>
-    <w:p>
-      <w:pPr>
-        <w:pStyle w:val="TDC1"/>
+    </w:p>
+    <w:p>
+      <w:pPr>
+        <w:pStyle w:val="TOC1"/>
         <w:spacing w:line="360" w:lineRule="auto"/>
         <w:rPr>
           <w:rFonts w:asciiTheme="minorHAnsi" w:eastAsiaTheme="minorEastAsia" w:hAnsiTheme="minorHAnsi" w:cstheme="minorBidi"/>
@@ -708,7 +708,7 @@
     </w:p>
     <w:p>
       <w:pPr>
-        <w:pStyle w:val="TDC2"/>
+        <w:pStyle w:val="TOC2"/>
         <w:tabs>
           <w:tab w:val="left" w:pos="960"/>
         </w:tabs>
@@ -783,7 +783,7 @@
     </w:p>
     <w:p>
       <w:pPr>
-        <w:pStyle w:val="TDC2"/>
+        <w:pStyle w:val="TOC2"/>
         <w:tabs>
           <w:tab w:val="left" w:pos="960"/>
         </w:tabs>
@@ -858,7 +858,7 @@
     </w:p>
     <w:p>
       <w:pPr>
-        <w:pStyle w:val="TDC2"/>
+        <w:pStyle w:val="TOC2"/>
         <w:tabs>
           <w:tab w:val="left" w:pos="960"/>
         </w:tabs>
@@ -933,7 +933,7 @@
     </w:p>
     <w:p>
       <w:pPr>
-        <w:pStyle w:val="TDC1"/>
+        <w:pStyle w:val="TOC1"/>
         <w:spacing w:line="360" w:lineRule="auto"/>
         <w:rPr>
           <w:rFonts w:asciiTheme="minorHAnsi" w:eastAsiaTheme="minorEastAsia" w:hAnsiTheme="minorHAnsi" w:cstheme="minorBidi"/>
@@ -978,7 +978,7 @@
     </w:p>
     <w:p>
       <w:pPr>
-        <w:pStyle w:val="TDC2"/>
+        <w:pStyle w:val="TOC2"/>
         <w:tabs>
           <w:tab w:val="left" w:pos="960"/>
         </w:tabs>
@@ -1053,7 +1053,7 @@
     </w:p>
     <w:p>
       <w:pPr>
-        <w:pStyle w:val="TDC2"/>
+        <w:pStyle w:val="TOC2"/>
         <w:tabs>
           <w:tab w:val="left" w:pos="960"/>
         </w:tabs>
@@ -1128,7 +1128,7 @@
     </w:p>
     <w:p>
       <w:pPr>
-        <w:pStyle w:val="TDC2"/>
+        <w:pStyle w:val="TOC2"/>
         <w:tabs>
           <w:tab w:val="left" w:pos="960"/>
         </w:tabs>
@@ -1203,7 +1203,7 @@
     </w:p>
     <w:p>
       <w:pPr>
-        <w:pStyle w:val="TDC2"/>
+        <w:pStyle w:val="TOC2"/>
         <w:tabs>
           <w:tab w:val="left" w:pos="960"/>
         </w:tabs>
@@ -1278,7 +1278,7 @@
     </w:p>
     <w:p>
       <w:pPr>
-        <w:pStyle w:val="TDC2"/>
+        <w:pStyle w:val="TOC2"/>
         <w:tabs>
           <w:tab w:val="left" w:pos="960"/>
         </w:tabs>
@@ -1353,7 +1353,7 @@
     </w:p>
     <w:p>
       <w:pPr>
-        <w:pStyle w:val="TDC1"/>
+        <w:pStyle w:val="TOC1"/>
         <w:spacing w:line="360" w:lineRule="auto"/>
         <w:rPr>
           <w:rFonts w:asciiTheme="minorHAnsi" w:eastAsiaTheme="minorEastAsia" w:hAnsiTheme="minorHAnsi" w:cstheme="minorBidi"/>
@@ -1398,7 +1398,7 @@
     </w:p>
     <w:p>
       <w:pPr>
-        <w:pStyle w:val="TDC1"/>
+        <w:pStyle w:val="TOC1"/>
         <w:spacing w:line="360" w:lineRule="auto"/>
         <w:rPr>
           <w:rFonts w:asciiTheme="minorHAnsi" w:eastAsiaTheme="minorEastAsia" w:hAnsiTheme="minorHAnsi" w:cstheme="minorBidi"/>
@@ -1490,31 +1490,31 @@
     </w:p>
     <w:p>
       <w:pPr>
-        <w:pStyle w:val="Ttulo1"/>
+        <w:pStyle w:val="Heading1"/>
         <w:spacing w:line="360" w:lineRule="auto"/>
         <w:jc w:val="center"/>
       </w:pPr>
-      <w:bookmarkStart w:id="5" w:name="_Toc439994665"/>
-      <w:bookmarkStart w:id="6" w:name="_Ref378084938"/>
-      <w:bookmarkStart w:id="7" w:name="_Toc389085672"/>
+      <w:bookmarkStart w:id="4" w:name="_Toc439994665"/>
+      <w:bookmarkStart w:id="5" w:name="_Ref378084938"/>
+      <w:bookmarkStart w:id="6" w:name="_Toc389085672"/>
       <w:r>
         <w:lastRenderedPageBreak/>
         <w:t>Introduction</w:t>
       </w:r>
+      <w:bookmarkEnd w:id="4"/>
       <w:bookmarkEnd w:id="5"/>
       <w:bookmarkEnd w:id="6"/>
+    </w:p>
+    <w:p>
+      <w:pPr>
+        <w:pStyle w:val="Heading2"/>
+        <w:spacing w:line="360" w:lineRule="auto"/>
+      </w:pPr>
+      <w:bookmarkStart w:id="7" w:name="_Toc389085673"/>
+      <w:r>
+        <w:t>Getting Started</w:t>
+      </w:r>
       <w:bookmarkEnd w:id="7"/>
-    </w:p>
-    <w:p>
-      <w:pPr>
-        <w:pStyle w:val="Ttulo2"/>
-        <w:spacing w:line="360" w:lineRule="auto"/>
-      </w:pPr>
-      <w:bookmarkStart w:id="8" w:name="_Toc389085673"/>
-      <w:r>
-        <w:t>Getting Started</w:t>
-      </w:r>
-      <w:bookmarkEnd w:id="8"/>
     </w:p>
     <w:p>
       <w:pPr>
@@ -1527,6 +1527,7 @@
           <w:szCs w:val="24"/>
         </w:rPr>
       </w:pPr>
+      <w:proofErr w:type="spellStart"/>
       <w:r>
         <w:rPr>
           <w:rFonts w:ascii="Times New Roman" w:hAnsi="Times New Roman"/>
@@ -1534,8 +1535,9 @@
           <w:sz w:val="24"/>
           <w:szCs w:val="24"/>
         </w:rPr>
-        <w:t xml:space="preserve">PlasmaGraph is a software tool designed for optimizing the process of gathering and analyzing output data produced by the mirror and cusp plasma machine at the PUPR by letting the </w:t>
-      </w:r>
+        <w:t>PlasmaGraph</w:t>
+      </w:r>
+      <w:proofErr w:type="spellEnd"/>
       <w:r>
         <w:rPr>
           <w:rFonts w:ascii="Times New Roman" w:hAnsi="Times New Roman"/>
@@ -1543,7 +1545,7 @@
           <w:sz w:val="24"/>
           <w:szCs w:val="24"/>
         </w:rPr>
-        <w:t xml:space="preserve">user </w:t>
+        <w:t xml:space="preserve"> is a software tool designed for optimizing the process of gathering and analyzing output data produced by the mirror and cusp plasma machine at the PUPR by letting the </w:t>
       </w:r>
       <w:r>
         <w:rPr>
@@ -1552,7 +1554,7 @@
           <w:sz w:val="24"/>
           <w:szCs w:val="24"/>
         </w:rPr>
-        <w:t xml:space="preserve">generate graphs with this data. In other words, </w:t>
+        <w:t xml:space="preserve">user </w:t>
       </w:r>
       <w:r>
         <w:rPr>
@@ -1561,8 +1563,9 @@
           <w:sz w:val="24"/>
           <w:szCs w:val="24"/>
         </w:rPr>
-        <w:t>PlasmaGraph</w:t>
-      </w:r>
+        <w:t xml:space="preserve">generate graphs with this data. In other words, </w:t>
+      </w:r>
+      <w:proofErr w:type="spellStart"/>
       <w:r>
         <w:rPr>
           <w:rFonts w:ascii="Times New Roman" w:hAnsi="Times New Roman"/>
@@ -1570,8 +1573,9 @@
           <w:sz w:val="24"/>
           <w:szCs w:val="24"/>
         </w:rPr>
-        <w:t xml:space="preserve"> uses data files produced by the plasma machine in order to generate graphs that can be saved as images in the </w:t>
-      </w:r>
+        <w:t>PlasmaGraph</w:t>
+      </w:r>
+      <w:proofErr w:type="spellEnd"/>
       <w:r>
         <w:rPr>
           <w:rFonts w:ascii="Times New Roman" w:hAnsi="Times New Roman"/>
@@ -1579,7 +1583,7 @@
           <w:sz w:val="24"/>
           <w:szCs w:val="24"/>
         </w:rPr>
-        <w:t>user’s personal</w:t>
+        <w:t xml:space="preserve"> uses data files produced by the plasma machine in order to generate graphs that can be saved as images in the </w:t>
       </w:r>
       <w:r>
         <w:rPr>
@@ -1588,59 +1592,67 @@
           <w:sz w:val="24"/>
           <w:szCs w:val="24"/>
         </w:rPr>
-        <w:t xml:space="preserve"> computer. </w:t>
-      </w:r>
-    </w:p>
-    <w:p>
-      <w:pPr>
-        <w:pStyle w:val="Ttulo2"/>
-        <w:spacing w:line="360" w:lineRule="auto"/>
-      </w:pPr>
-      <w:bookmarkStart w:id="9" w:name="_Toc389085674"/>
-      <w:r>
-        <w:t>Audience</w:t>
-      </w:r>
-      <w:bookmarkEnd w:id="9"/>
-    </w:p>
-    <w:p>
-      <w:pPr>
-        <w:spacing w:line="360" w:lineRule="auto"/>
-      </w:pPr>
-      <w:r>
-        <w:t xml:space="preserve">This document is intended for researchers interested in using PlasmaGraph for analyzing data and programmers tasked with fixing corrupted data files produced by the plasma machine. </w:t>
-      </w:r>
-    </w:p>
-    <w:p>
-      <w:pPr>
-        <w:pStyle w:val="Ttulo2"/>
-        <w:spacing w:line="360" w:lineRule="auto"/>
-      </w:pPr>
-      <w:bookmarkStart w:id="10" w:name="_Toc389085675"/>
-      <w:r>
-        <w:t>User Interface</w:t>
-      </w:r>
-      <w:bookmarkEnd w:id="10"/>
-    </w:p>
-    <w:p>
-      <w:pPr>
-        <w:pStyle w:val="template"/>
-        <w:spacing w:line="360" w:lineRule="auto"/>
+        <w:t>user’s personal</w:t>
+      </w:r>
+      <w:r>
         <w:rPr>
           <w:rFonts w:ascii="Times New Roman" w:hAnsi="Times New Roman"/>
           <w:i w:val="0"/>
           <w:sz w:val="24"/>
           <w:szCs w:val="24"/>
         </w:rPr>
-      </w:pPr>
-      <w:r>
+        <w:t xml:space="preserve"> computer. </w:t>
+      </w:r>
+    </w:p>
+    <w:p>
+      <w:pPr>
+        <w:pStyle w:val="Heading2"/>
+        <w:spacing w:line="360" w:lineRule="auto"/>
+      </w:pPr>
+      <w:bookmarkStart w:id="8" w:name="_Toc389085674"/>
+      <w:r>
+        <w:t>Audience</w:t>
+      </w:r>
+      <w:bookmarkEnd w:id="8"/>
+    </w:p>
+    <w:p>
+      <w:pPr>
+        <w:spacing w:line="360" w:lineRule="auto"/>
+      </w:pPr>
+      <w:r>
+        <w:t xml:space="preserve">This document is intended for researchers interested in using </w:t>
+      </w:r>
+      <w:proofErr w:type="spellStart"/>
+      <w:r>
+        <w:t>PlasmaGraph</w:t>
+      </w:r>
+      <w:proofErr w:type="spellEnd"/>
+      <w:r>
+        <w:t xml:space="preserve"> for analyzing data and programmers tasked with fixing corrupted data files produced by the plasma machine. </w:t>
+      </w:r>
+    </w:p>
+    <w:p>
+      <w:pPr>
+        <w:pStyle w:val="Heading2"/>
+        <w:spacing w:line="360" w:lineRule="auto"/>
+      </w:pPr>
+      <w:bookmarkStart w:id="9" w:name="_Toc389085675"/>
+      <w:r>
+        <w:t>User Interface</w:t>
+      </w:r>
+      <w:bookmarkEnd w:id="9"/>
+    </w:p>
+    <w:p>
+      <w:pPr>
+        <w:pStyle w:val="template"/>
+        <w:spacing w:line="360" w:lineRule="auto"/>
         <w:rPr>
           <w:rFonts w:ascii="Times New Roman" w:hAnsi="Times New Roman"/>
           <w:i w:val="0"/>
           <w:sz w:val="24"/>
           <w:szCs w:val="24"/>
         </w:rPr>
-        <w:t xml:space="preserve">Its primary function is to enable </w:t>
-      </w:r>
+      </w:pPr>
       <w:r>
         <w:rPr>
           <w:rFonts w:ascii="Times New Roman" w:hAnsi="Times New Roman"/>
@@ -1648,7 +1660,7 @@
           <w:sz w:val="24"/>
           <w:szCs w:val="24"/>
         </w:rPr>
-        <w:t>users</w:t>
+        <w:t xml:space="preserve">Its primary function is to enable </w:t>
       </w:r>
       <w:r>
         <w:rPr>
@@ -1657,7 +1669,7 @@
           <w:sz w:val="24"/>
           <w:szCs w:val="24"/>
         </w:rPr>
-        <w:t xml:space="preserve"> with no programming skills to produce graphs from d</w:t>
+        <w:t>users</w:t>
       </w:r>
       <w:r>
         <w:rPr>
@@ -1666,7 +1678,7 @@
           <w:sz w:val="24"/>
           <w:szCs w:val="24"/>
         </w:rPr>
-        <w:t>ata files made in the plasma laboratory</w:t>
+        <w:t xml:space="preserve"> with no programming skills to produce graphs from d</w:t>
       </w:r>
       <w:r>
         <w:rPr>
@@ -1675,7 +1687,7 @@
           <w:sz w:val="24"/>
           <w:szCs w:val="24"/>
         </w:rPr>
-        <w:t xml:space="preserve">. This is accomplished by presenting the user with a series of windows, buttons, and input fields that he or she can use to </w:t>
+        <w:t>ata files made in the plasma laboratory</w:t>
       </w:r>
       <w:r>
         <w:rPr>
@@ -1684,7 +1696,7 @@
           <w:sz w:val="24"/>
           <w:szCs w:val="24"/>
         </w:rPr>
-        <w:t>order</w:t>
+        <w:t xml:space="preserve">. This is accomplished by presenting the user with a series of windows, buttons, and input fields that he or she can use to </w:t>
       </w:r>
       <w:r>
         <w:rPr>
@@ -1693,7 +1705,7 @@
           <w:sz w:val="24"/>
           <w:szCs w:val="24"/>
         </w:rPr>
-        <w:t xml:space="preserve"> PlasmaGraph what to </w:t>
+        <w:t>order</w:t>
       </w:r>
       <w:r>
         <w:rPr>
@@ -1702,8 +1714,9 @@
           <w:sz w:val="24"/>
           <w:szCs w:val="24"/>
         </w:rPr>
-        <w:t>do</w:t>
-      </w:r>
+        <w:t xml:space="preserve"> </w:t>
+      </w:r>
+      <w:proofErr w:type="spellStart"/>
       <w:r>
         <w:rPr>
           <w:rFonts w:ascii="Times New Roman" w:hAnsi="Times New Roman"/>
@@ -1711,8 +1724,9 @@
           <w:sz w:val="24"/>
           <w:szCs w:val="24"/>
         </w:rPr>
-        <w:t xml:space="preserve">. </w:t>
-      </w:r>
+        <w:t>PlasmaGraph</w:t>
+      </w:r>
+      <w:proofErr w:type="spellEnd"/>
       <w:r>
         <w:rPr>
           <w:rFonts w:ascii="Times New Roman" w:hAnsi="Times New Roman"/>
@@ -1720,12 +1734,39 @@
           <w:sz w:val="24"/>
           <w:szCs w:val="24"/>
         </w:rPr>
+        <w:t xml:space="preserve"> what to </w:t>
+      </w:r>
+      <w:r>
+        <w:rPr>
+          <w:rFonts w:ascii="Times New Roman" w:hAnsi="Times New Roman"/>
+          <w:i w:val="0"/>
+          <w:sz w:val="24"/>
+          <w:szCs w:val="24"/>
+        </w:rPr>
+        <w:t>do</w:t>
+      </w:r>
+      <w:r>
+        <w:rPr>
+          <w:rFonts w:ascii="Times New Roman" w:hAnsi="Times New Roman"/>
+          <w:i w:val="0"/>
+          <w:sz w:val="24"/>
+          <w:szCs w:val="24"/>
+        </w:rPr>
+        <w:t xml:space="preserve">. </w:t>
+      </w:r>
+      <w:r>
+        <w:rPr>
+          <w:rFonts w:ascii="Times New Roman" w:hAnsi="Times New Roman"/>
+          <w:i w:val="0"/>
+          <w:sz w:val="24"/>
+          <w:szCs w:val="24"/>
+        </w:rPr>
         <w:t>The following sub-sections will explain in more depth each one of these elements and their role in the overall program.</w:t>
       </w:r>
     </w:p>
     <w:p>
       <w:pPr>
-        <w:pStyle w:val="Ttulo3"/>
+        <w:pStyle w:val="Heading3"/>
         <w:spacing w:line="360" w:lineRule="auto"/>
       </w:pPr>
       <w:r>
@@ -1968,7 +2009,7 @@
                         <w:txbxContent>
                           <w:p>
                             <w:pPr>
-                              <w:pStyle w:val="Epgrafe"/>
+                              <w:pStyle w:val="Caption"/>
                               <w:jc w:val="center"/>
                               <w:rPr>
                                 <w:rFonts w:ascii="Times New Roman" w:hAnsi="Times New Roman"/>
@@ -1977,53 +2018,33 @@
                                 <w:szCs w:val="24"/>
                               </w:rPr>
                             </w:pPr>
-                            <w:bookmarkStart w:id="11" w:name="_Toc389085642"/>
+                            <w:bookmarkStart w:id="10" w:name="_Toc389209801"/>
                             <w:r>
                               <w:t xml:space="preserve">Figure </w:t>
                             </w:r>
-                            <w:r>
-                              <w:fldChar w:fldCharType="begin"/>
-                            </w:r>
-                            <w:r>
-                              <w:instrText xml:space="preserve"> STYLEREF 1 \s </w:instrText>
-                            </w:r>
-                            <w:r>
-                              <w:fldChar w:fldCharType="separate"/>
-                            </w:r>
-                            <w:r>
-                              <w:rPr>
-                                <w:noProof/>
-                              </w:rPr>
-                              <w:t>1</w:t>
-                            </w:r>
-                            <w:r>
-                              <w:fldChar w:fldCharType="end"/>
-                            </w:r>
+                            <w:fldSimple w:instr=" STYLEREF 1 \s ">
+                              <w:r>
+                                <w:rPr>
+                                  <w:noProof/>
+                                </w:rPr>
+                                <w:t>1</w:t>
+                              </w:r>
+                            </w:fldSimple>
                             <w:r>
                               <w:noBreakHyphen/>
                             </w:r>
-                            <w:r>
-                              <w:fldChar w:fldCharType="begin"/>
-                            </w:r>
-                            <w:r>
-                              <w:instrText xml:space="preserve"> SEQ Figure \* ARABIC \s 1 </w:instrText>
-                            </w:r>
-                            <w:r>
-                              <w:fldChar w:fldCharType="separate"/>
-                            </w:r>
-                            <w:r>
-                              <w:rPr>
-                                <w:noProof/>
-                              </w:rPr>
-                              <w:t>1</w:t>
-                            </w:r>
-                            <w:r>
-                              <w:fldChar w:fldCharType="end"/>
-                            </w:r>
+                            <w:fldSimple w:instr=" SEQ Figure \* ARABIC \s 1 ">
+                              <w:r>
+                                <w:rPr>
+                                  <w:noProof/>
+                                </w:rPr>
+                                <w:t>1</w:t>
+                              </w:r>
+                            </w:fldSimple>
                             <w:r>
                               <w:t>: Tools Pane</w:t>
                             </w:r>
-                            <w:bookmarkEnd w:id="11"/>
+                            <w:bookmarkEnd w:id="10"/>
                           </w:p>
                         </w:txbxContent>
                       </wps:txbx>
@@ -2046,7 +2067,7 @@
                   <w:txbxContent>
                     <w:p>
                       <w:pPr>
-                        <w:pStyle w:val="Epgrafe"/>
+                        <w:pStyle w:val="Caption"/>
                         <w:jc w:val="center"/>
                         <w:rPr>
                           <w:rFonts w:ascii="Times New Roman" w:hAnsi="Times New Roman"/>
@@ -2055,53 +2076,33 @@
                           <w:szCs w:val="24"/>
                         </w:rPr>
                       </w:pPr>
-                      <w:bookmarkStart w:id="12" w:name="_Toc389085642"/>
+                      <w:bookmarkStart w:id="11" w:name="_Toc389209801"/>
                       <w:r>
                         <w:t xml:space="preserve">Figure </w:t>
                       </w:r>
-                      <w:r>
-                        <w:fldChar w:fldCharType="begin"/>
-                      </w:r>
-                      <w:r>
-                        <w:instrText xml:space="preserve"> STYLEREF 1 \s </w:instrText>
-                      </w:r>
-                      <w:r>
-                        <w:fldChar w:fldCharType="separate"/>
-                      </w:r>
-                      <w:r>
-                        <w:rPr>
-                          <w:noProof/>
-                        </w:rPr>
-                        <w:t>1</w:t>
-                      </w:r>
-                      <w:r>
-                        <w:fldChar w:fldCharType="end"/>
-                      </w:r>
+                      <w:fldSimple w:instr=" STYLEREF 1 \s ">
+                        <w:r>
+                          <w:rPr>
+                            <w:noProof/>
+                          </w:rPr>
+                          <w:t>1</w:t>
+                        </w:r>
+                      </w:fldSimple>
                       <w:r>
                         <w:noBreakHyphen/>
                       </w:r>
-                      <w:r>
-                        <w:fldChar w:fldCharType="begin"/>
-                      </w:r>
-                      <w:r>
-                        <w:instrText xml:space="preserve"> SEQ Figure \* ARABIC \s 1 </w:instrText>
-                      </w:r>
-                      <w:r>
-                        <w:fldChar w:fldCharType="separate"/>
-                      </w:r>
-                      <w:r>
-                        <w:rPr>
-                          <w:noProof/>
-                        </w:rPr>
-                        <w:t>1</w:t>
-                      </w:r>
-                      <w:r>
-                        <w:fldChar w:fldCharType="end"/>
-                      </w:r>
+                      <w:fldSimple w:instr=" SEQ Figure \* ARABIC \s 1 ">
+                        <w:r>
+                          <w:rPr>
+                            <w:noProof/>
+                          </w:rPr>
+                          <w:t>1</w:t>
+                        </w:r>
+                      </w:fldSimple>
                       <w:r>
                         <w:t>: Tools Pane</w:t>
                       </w:r>
-                      <w:bookmarkEnd w:id="12"/>
+                      <w:bookmarkEnd w:id="11"/>
                     </w:p>
                   </w:txbxContent>
                 </v:textbox>
@@ -2260,7 +2261,7 @@
     </w:p>
     <w:p>
       <w:pPr>
-        <w:pStyle w:val="Ttulo3"/>
+        <w:pStyle w:val="Heading3"/>
         <w:spacing w:line="360" w:lineRule="auto"/>
       </w:pPr>
       <w:r>
@@ -2411,7 +2412,7 @@
                         <w:txbxContent>
                           <w:p>
                             <w:pPr>
-                              <w:pStyle w:val="Epgrafe"/>
+                              <w:pStyle w:val="Caption"/>
                               <w:jc w:val="center"/>
                               <w:rPr>
                                 <w:noProof/>
@@ -2419,53 +2420,33 @@
                                 <w:szCs w:val="20"/>
                               </w:rPr>
                             </w:pPr>
-                            <w:bookmarkStart w:id="13" w:name="_Toc389085643"/>
+                            <w:bookmarkStart w:id="12" w:name="_Toc389209802"/>
                             <w:r>
                               <w:t xml:space="preserve">Figure </w:t>
                             </w:r>
-                            <w:r>
-                              <w:fldChar w:fldCharType="begin"/>
-                            </w:r>
-                            <w:r>
-                              <w:instrText xml:space="preserve"> STYLEREF 1 \s </w:instrText>
-                            </w:r>
-                            <w:r>
-                              <w:fldChar w:fldCharType="separate"/>
-                            </w:r>
-                            <w:r>
-                              <w:rPr>
-                                <w:noProof/>
-                              </w:rPr>
-                              <w:t>1</w:t>
-                            </w:r>
-                            <w:r>
-                              <w:fldChar w:fldCharType="end"/>
-                            </w:r>
+                            <w:fldSimple w:instr=" STYLEREF 1 \s ">
+                              <w:r>
+                                <w:rPr>
+                                  <w:noProof/>
+                                </w:rPr>
+                                <w:t>1</w:t>
+                              </w:r>
+                            </w:fldSimple>
                             <w:r>
                               <w:noBreakHyphen/>
                             </w:r>
-                            <w:r>
-                              <w:fldChar w:fldCharType="begin"/>
-                            </w:r>
-                            <w:r>
-                              <w:instrText xml:space="preserve"> SEQ Figure \* ARABIC \s 1 </w:instrText>
-                            </w:r>
-                            <w:r>
-                              <w:fldChar w:fldCharType="separate"/>
-                            </w:r>
-                            <w:r>
-                              <w:rPr>
-                                <w:noProof/>
-                              </w:rPr>
-                              <w:t>2</w:t>
-                            </w:r>
-                            <w:r>
-                              <w:fldChar w:fldCharType="end"/>
-                            </w:r>
+                            <w:fldSimple w:instr=" SEQ Figure \* ARABIC \s 1 ">
+                              <w:r>
+                                <w:rPr>
+                                  <w:noProof/>
+                                </w:rPr>
+                                <w:t>2</w:t>
+                              </w:r>
+                            </w:fldSimple>
                             <w:r>
                               <w:t>: File Chooser</w:t>
                             </w:r>
-                            <w:bookmarkEnd w:id="13"/>
+                            <w:bookmarkEnd w:id="12"/>
                           </w:p>
                         </w:txbxContent>
                       </wps:txbx>
@@ -2488,7 +2469,7 @@
                   <w:txbxContent>
                     <w:p>
                       <w:pPr>
-                        <w:pStyle w:val="Epgrafe"/>
+                        <w:pStyle w:val="Caption"/>
                         <w:jc w:val="center"/>
                         <w:rPr>
                           <w:noProof/>
@@ -2496,53 +2477,33 @@
                           <w:szCs w:val="20"/>
                         </w:rPr>
                       </w:pPr>
-                      <w:bookmarkStart w:id="14" w:name="_Toc389085643"/>
+                      <w:bookmarkStart w:id="13" w:name="_Toc389209802"/>
                       <w:r>
                         <w:t xml:space="preserve">Figure </w:t>
                       </w:r>
-                      <w:r>
-                        <w:fldChar w:fldCharType="begin"/>
-                      </w:r>
-                      <w:r>
-                        <w:instrText xml:space="preserve"> STYLEREF 1 \s </w:instrText>
-                      </w:r>
-                      <w:r>
-                        <w:fldChar w:fldCharType="separate"/>
-                      </w:r>
-                      <w:r>
-                        <w:rPr>
-                          <w:noProof/>
-                        </w:rPr>
-                        <w:t>1</w:t>
-                      </w:r>
-                      <w:r>
-                        <w:fldChar w:fldCharType="end"/>
-                      </w:r>
+                      <w:fldSimple w:instr=" STYLEREF 1 \s ">
+                        <w:r>
+                          <w:rPr>
+                            <w:noProof/>
+                          </w:rPr>
+                          <w:t>1</w:t>
+                        </w:r>
+                      </w:fldSimple>
                       <w:r>
                         <w:noBreakHyphen/>
                       </w:r>
-                      <w:r>
-                        <w:fldChar w:fldCharType="begin"/>
-                      </w:r>
-                      <w:r>
-                        <w:instrText xml:space="preserve"> SEQ Figure \* ARABIC \s 1 </w:instrText>
-                      </w:r>
-                      <w:r>
-                        <w:fldChar w:fldCharType="separate"/>
-                      </w:r>
-                      <w:r>
-                        <w:rPr>
-                          <w:noProof/>
-                        </w:rPr>
-                        <w:t>2</w:t>
-                      </w:r>
-                      <w:r>
-                        <w:fldChar w:fldCharType="end"/>
-                      </w:r>
+                      <w:fldSimple w:instr=" SEQ Figure \* ARABIC \s 1 ">
+                        <w:r>
+                          <w:rPr>
+                            <w:noProof/>
+                          </w:rPr>
+                          <w:t>2</w:t>
+                        </w:r>
+                      </w:fldSimple>
                       <w:r>
                         <w:t>: File Chooser</w:t>
                       </w:r>
-                      <w:bookmarkEnd w:id="14"/>
+                      <w:bookmarkEnd w:id="13"/>
                     </w:p>
                   </w:txbxContent>
                 </v:textbox>
@@ -2683,7 +2644,7 @@
     </w:p>
     <w:p>
       <w:pPr>
-        <w:pStyle w:val="Ttulo3"/>
+        <w:pStyle w:val="Heading3"/>
         <w:spacing w:line="360" w:lineRule="auto"/>
       </w:pPr>
       <w:r>
@@ -2808,7 +2769,7 @@
                         <w:txbxContent>
                           <w:p>
                             <w:pPr>
-                              <w:pStyle w:val="Epgrafe"/>
+                              <w:pStyle w:val="Caption"/>
                               <w:jc w:val="center"/>
                               <w:rPr>
                                 <w:rFonts w:ascii="Times New Roman" w:hAnsi="Times New Roman"/>
@@ -2839,7 +2800,7 @@
                   <w:txbxContent>
                     <w:p>
                       <w:pPr>
-                        <w:pStyle w:val="Epgrafe"/>
+                        <w:pStyle w:val="Caption"/>
                         <w:jc w:val="center"/>
                         <w:rPr>
                           <w:rFonts w:ascii="Times New Roman" w:hAnsi="Times New Roman"/>
@@ -2901,7 +2862,7 @@
                         <w:txbxContent>
                           <w:p>
                             <w:pPr>
-                              <w:pStyle w:val="Epgrafe"/>
+                              <w:pStyle w:val="Caption"/>
                               <w:jc w:val="center"/>
                               <w:rPr>
                                 <w:noProof/>
@@ -2909,53 +2870,33 @@
                                 <w:szCs w:val="20"/>
                               </w:rPr>
                             </w:pPr>
-                            <w:bookmarkStart w:id="15" w:name="_Toc389085644"/>
+                            <w:bookmarkStart w:id="14" w:name="_Toc389209803"/>
                             <w:r>
                               <w:t xml:space="preserve">Figure </w:t>
                             </w:r>
-                            <w:r>
-                              <w:fldChar w:fldCharType="begin"/>
-                            </w:r>
-                            <w:r>
-                              <w:instrText xml:space="preserve"> STYLEREF 1 \s </w:instrText>
-                            </w:r>
-                            <w:r>
-                              <w:fldChar w:fldCharType="separate"/>
-                            </w:r>
-                            <w:r>
-                              <w:rPr>
-                                <w:noProof/>
-                              </w:rPr>
-                              <w:t>1</w:t>
-                            </w:r>
-                            <w:r>
-                              <w:fldChar w:fldCharType="end"/>
-                            </w:r>
+                            <w:fldSimple w:instr=" STYLEREF 1 \s ">
+                              <w:r>
+                                <w:rPr>
+                                  <w:noProof/>
+                                </w:rPr>
+                                <w:t>1</w:t>
+                              </w:r>
+                            </w:fldSimple>
                             <w:r>
                               <w:noBreakHyphen/>
                             </w:r>
-                            <w:r>
-                              <w:fldChar w:fldCharType="begin"/>
-                            </w:r>
-                            <w:r>
-                              <w:instrText xml:space="preserve"> SEQ Figure \* ARABIC \s 1 </w:instrText>
-                            </w:r>
-                            <w:r>
-                              <w:fldChar w:fldCharType="separate"/>
-                            </w:r>
-                            <w:r>
-                              <w:rPr>
-                                <w:noProof/>
-                              </w:rPr>
-                              <w:t>3</w:t>
-                            </w:r>
-                            <w:r>
-                              <w:fldChar w:fldCharType="end"/>
-                            </w:r>
+                            <w:fldSimple w:instr=" SEQ Figure \* ARABIC \s 1 ">
+                              <w:r>
+                                <w:rPr>
+                                  <w:noProof/>
+                                </w:rPr>
+                                <w:t>3</w:t>
+                              </w:r>
+                            </w:fldSimple>
                             <w:r>
                               <w:t>: Data Pane</w:t>
                             </w:r>
-                            <w:bookmarkEnd w:id="15"/>
+                            <w:bookmarkEnd w:id="14"/>
                           </w:p>
                         </w:txbxContent>
                       </wps:txbx>
@@ -2978,7 +2919,7 @@
                   <w:txbxContent>
                     <w:p>
                       <w:pPr>
-                        <w:pStyle w:val="Epgrafe"/>
+                        <w:pStyle w:val="Caption"/>
                         <w:jc w:val="center"/>
                         <w:rPr>
                           <w:noProof/>
@@ -2986,53 +2927,33 @@
                           <w:szCs w:val="20"/>
                         </w:rPr>
                       </w:pPr>
-                      <w:bookmarkStart w:id="16" w:name="_Toc389085644"/>
+                      <w:bookmarkStart w:id="15" w:name="_Toc389209803"/>
                       <w:r>
                         <w:t xml:space="preserve">Figure </w:t>
                       </w:r>
-                      <w:r>
-                        <w:fldChar w:fldCharType="begin"/>
-                      </w:r>
-                      <w:r>
-                        <w:instrText xml:space="preserve"> STYLEREF 1 \s </w:instrText>
-                      </w:r>
-                      <w:r>
-                        <w:fldChar w:fldCharType="separate"/>
-                      </w:r>
-                      <w:r>
-                        <w:rPr>
-                          <w:noProof/>
-                        </w:rPr>
-                        <w:t>1</w:t>
-                      </w:r>
-                      <w:r>
-                        <w:fldChar w:fldCharType="end"/>
-                      </w:r>
+                      <w:fldSimple w:instr=" STYLEREF 1 \s ">
+                        <w:r>
+                          <w:rPr>
+                            <w:noProof/>
+                          </w:rPr>
+                          <w:t>1</w:t>
+                        </w:r>
+                      </w:fldSimple>
                       <w:r>
                         <w:noBreakHyphen/>
                       </w:r>
-                      <w:r>
-                        <w:fldChar w:fldCharType="begin"/>
-                      </w:r>
-                      <w:r>
-                        <w:instrText xml:space="preserve"> SEQ Figure \* ARABIC \s 1 </w:instrText>
-                      </w:r>
-                      <w:r>
-                        <w:fldChar w:fldCharType="separate"/>
-                      </w:r>
-                      <w:r>
-                        <w:rPr>
-                          <w:noProof/>
-                        </w:rPr>
-                        <w:t>3</w:t>
-                      </w:r>
-                      <w:r>
-                        <w:fldChar w:fldCharType="end"/>
-                      </w:r>
+                      <w:fldSimple w:instr=" SEQ Figure \* ARABIC \s 1 ">
+                        <w:r>
+                          <w:rPr>
+                            <w:noProof/>
+                          </w:rPr>
+                          <w:t>3</w:t>
+                        </w:r>
+                      </w:fldSimple>
                       <w:r>
                         <w:t>: Data Pane</w:t>
                       </w:r>
-                      <w:bookmarkEnd w:id="16"/>
+                      <w:bookmarkEnd w:id="15"/>
                     </w:p>
                   </w:txbxContent>
                 </v:textbox>
@@ -3136,7 +3057,7 @@
     </w:p>
     <w:p>
       <w:pPr>
-        <w:pStyle w:val="Ttulo3"/>
+        <w:pStyle w:val="Heading3"/>
         <w:spacing w:line="360" w:lineRule="auto"/>
       </w:pPr>
       <w:r>
@@ -3195,7 +3116,7 @@
                         <w:txbxContent>
                           <w:p>
                             <w:pPr>
-                              <w:pStyle w:val="Epgrafe"/>
+                              <w:pStyle w:val="Caption"/>
                               <w:jc w:val="center"/>
                               <w:rPr>
                                 <w:rFonts w:ascii="Times New Roman" w:hAnsi="Times New Roman"/>
@@ -3204,53 +3125,33 @@
                                 <w:szCs w:val="24"/>
                               </w:rPr>
                             </w:pPr>
-                            <w:bookmarkStart w:id="17" w:name="_Toc389085645"/>
+                            <w:bookmarkStart w:id="16" w:name="_Toc389209804"/>
                             <w:r>
                               <w:t xml:space="preserve">Figure </w:t>
                             </w:r>
-                            <w:r>
-                              <w:fldChar w:fldCharType="begin"/>
-                            </w:r>
-                            <w:r>
-                              <w:instrText xml:space="preserve"> STYLEREF 1 \s </w:instrText>
-                            </w:r>
-                            <w:r>
-                              <w:fldChar w:fldCharType="separate"/>
-                            </w:r>
-                            <w:r>
-                              <w:rPr>
-                                <w:noProof/>
-                              </w:rPr>
-                              <w:t>1</w:t>
-                            </w:r>
-                            <w:r>
-                              <w:fldChar w:fldCharType="end"/>
-                            </w:r>
+                            <w:fldSimple w:instr=" STYLEREF 1 \s ">
+                              <w:r>
+                                <w:rPr>
+                                  <w:noProof/>
+                                </w:rPr>
+                                <w:t>1</w:t>
+                              </w:r>
+                            </w:fldSimple>
                             <w:r>
                               <w:noBreakHyphen/>
                             </w:r>
-                            <w:r>
-                              <w:fldChar w:fldCharType="begin"/>
-                            </w:r>
-                            <w:r>
-                              <w:instrText xml:space="preserve"> SEQ Figure \* ARABIC \s 1 </w:instrText>
-                            </w:r>
-                            <w:r>
-                              <w:fldChar w:fldCharType="separate"/>
-                            </w:r>
-                            <w:r>
-                              <w:rPr>
-                                <w:noProof/>
-                              </w:rPr>
-                              <w:t>4</w:t>
-                            </w:r>
-                            <w:r>
-                              <w:fldChar w:fldCharType="end"/>
-                            </w:r>
+                            <w:fldSimple w:instr=" SEQ Figure \* ARABIC \s 1 ">
+                              <w:r>
+                                <w:rPr>
+                                  <w:noProof/>
+                                </w:rPr>
+                                <w:t>4</w:t>
+                              </w:r>
+                            </w:fldSimple>
                             <w:r>
                               <w:t>: Option Panes</w:t>
                             </w:r>
-                            <w:bookmarkEnd w:id="17"/>
+                            <w:bookmarkEnd w:id="16"/>
                           </w:p>
                         </w:txbxContent>
                       </wps:txbx>
@@ -3273,7 +3174,7 @@
                   <w:txbxContent>
                     <w:p>
                       <w:pPr>
-                        <w:pStyle w:val="Epgrafe"/>
+                        <w:pStyle w:val="Caption"/>
                         <w:jc w:val="center"/>
                         <w:rPr>
                           <w:rFonts w:ascii="Times New Roman" w:hAnsi="Times New Roman"/>
@@ -3282,53 +3183,33 @@
                           <w:szCs w:val="24"/>
                         </w:rPr>
                       </w:pPr>
-                      <w:bookmarkStart w:id="18" w:name="_Toc389085645"/>
+                      <w:bookmarkStart w:id="17" w:name="_Toc389209804"/>
                       <w:r>
                         <w:t xml:space="preserve">Figure </w:t>
                       </w:r>
-                      <w:r>
-                        <w:fldChar w:fldCharType="begin"/>
-                      </w:r>
-                      <w:r>
-                        <w:instrText xml:space="preserve"> STYLEREF 1 \s </w:instrText>
-                      </w:r>
-                      <w:r>
-                        <w:fldChar w:fldCharType="separate"/>
-                      </w:r>
-                      <w:r>
-                        <w:rPr>
-                          <w:noProof/>
-                        </w:rPr>
-                        <w:t>1</w:t>
-                      </w:r>
-                      <w:r>
-                        <w:fldChar w:fldCharType="end"/>
-                      </w:r>
+                      <w:fldSimple w:instr=" STYLEREF 1 \s ">
+                        <w:r>
+                          <w:rPr>
+                            <w:noProof/>
+                          </w:rPr>
+                          <w:t>1</w:t>
+                        </w:r>
+                      </w:fldSimple>
                       <w:r>
                         <w:noBreakHyphen/>
                       </w:r>
-                      <w:r>
-                        <w:fldChar w:fldCharType="begin"/>
-                      </w:r>
-                      <w:r>
-                        <w:instrText xml:space="preserve"> SEQ Figure \* ARABIC \s 1 </w:instrText>
-                      </w:r>
-                      <w:r>
-                        <w:fldChar w:fldCharType="separate"/>
-                      </w:r>
-                      <w:r>
-                        <w:rPr>
-                          <w:noProof/>
-                        </w:rPr>
-                        <w:t>4</w:t>
-                      </w:r>
-                      <w:r>
-                        <w:fldChar w:fldCharType="end"/>
-                      </w:r>
+                      <w:fldSimple w:instr=" SEQ Figure \* ARABIC \s 1 ">
+                        <w:r>
+                          <w:rPr>
+                            <w:noProof/>
+                          </w:rPr>
+                          <w:t>4</w:t>
+                        </w:r>
+                      </w:fldSimple>
                       <w:r>
                         <w:t>: Option Panes</w:t>
                       </w:r>
-                      <w:bookmarkEnd w:id="18"/>
+                      <w:bookmarkEnd w:id="17"/>
                     </w:p>
                   </w:txbxContent>
                 </v:textbox>
@@ -3531,7 +3412,7 @@
                         <w:txbxContent>
                           <w:p>
                             <w:pPr>
-                              <w:pStyle w:val="Epgrafe"/>
+                              <w:pStyle w:val="Caption"/>
                               <w:jc w:val="center"/>
                               <w:rPr>
                                 <w:rFonts w:ascii="Times New Roman" w:hAnsi="Times New Roman"/>
@@ -3562,7 +3443,7 @@
                   <w:txbxContent>
                     <w:p>
                       <w:pPr>
-                        <w:pStyle w:val="Epgrafe"/>
+                        <w:pStyle w:val="Caption"/>
                         <w:jc w:val="center"/>
                         <w:rPr>
                           <w:rFonts w:ascii="Times New Roman" w:hAnsi="Times New Roman"/>
@@ -3654,7 +3535,7 @@
     </w:p>
     <w:p>
       <w:pPr>
-        <w:pStyle w:val="Ttulo3"/>
+        <w:pStyle w:val="Heading3"/>
         <w:spacing w:line="360" w:lineRule="auto"/>
       </w:pPr>
       <w:r>
@@ -3805,60 +3686,40 @@
     </w:p>
     <w:p>
       <w:pPr>
-        <w:pStyle w:val="Epgrafe"/>
+        <w:pStyle w:val="Caption"/>
         <w:jc w:val="center"/>
       </w:pPr>
-      <w:bookmarkStart w:id="19" w:name="_Toc389085646"/>
+      <w:bookmarkStart w:id="18" w:name="_Toc389209805"/>
       <w:r>
         <w:t xml:space="preserve">Figure </w:t>
       </w:r>
-      <w:r>
-        <w:fldChar w:fldCharType="begin"/>
-      </w:r>
-      <w:r>
-        <w:instrText xml:space="preserve"> STYLEREF 1 \s </w:instrText>
-      </w:r>
-      <w:r>
-        <w:fldChar w:fldCharType="separate"/>
-      </w:r>
-      <w:r>
-        <w:rPr>
-          <w:noProof/>
-        </w:rPr>
-        <w:t>1</w:t>
-      </w:r>
-      <w:r>
-        <w:fldChar w:fldCharType="end"/>
-      </w:r>
+      <w:fldSimple w:instr=" STYLEREF 1 \s ">
+        <w:r>
+          <w:rPr>
+            <w:noProof/>
+          </w:rPr>
+          <w:t>1</w:t>
+        </w:r>
+      </w:fldSimple>
       <w:r>
         <w:noBreakHyphen/>
       </w:r>
-      <w:r>
-        <w:fldChar w:fldCharType="begin"/>
-      </w:r>
-      <w:r>
-        <w:instrText xml:space="preserve"> SEQ Figure \* ARABIC \s 1 </w:instrText>
-      </w:r>
-      <w:r>
-        <w:fldChar w:fldCharType="separate"/>
-      </w:r>
-      <w:r>
-        <w:rPr>
-          <w:noProof/>
-        </w:rPr>
-        <w:t>5</w:t>
-      </w:r>
-      <w:r>
-        <w:fldChar w:fldCharType="end"/>
-      </w:r>
+      <w:fldSimple w:instr=" SEQ Figure \* ARABIC \s 1 ">
+        <w:r>
+          <w:rPr>
+            <w:noProof/>
+          </w:rPr>
+          <w:t>5</w:t>
+        </w:r>
+      </w:fldSimple>
       <w:r>
         <w:t>: Graph Pane</w:t>
       </w:r>
-      <w:bookmarkEnd w:id="19"/>
-    </w:p>
-    <w:p>
-      <w:pPr>
-        <w:pStyle w:val="Epgrafe"/>
+      <w:bookmarkEnd w:id="18"/>
+    </w:p>
+    <w:p>
+      <w:pPr>
+        <w:pStyle w:val="Caption"/>
         <w:spacing w:line="360" w:lineRule="auto"/>
         <w:jc w:val="center"/>
         <w:rPr>
@@ -3869,29 +3730,30 @@
     </w:p>
     <w:p>
       <w:pPr>
-        <w:pStyle w:val="Ttulo1"/>
+        <w:pStyle w:val="Heading1"/>
         <w:spacing w:line="360" w:lineRule="auto"/>
-      </w:pPr>
-      <w:bookmarkStart w:id="20" w:name="_Toc389085676"/>
+        <w:jc w:val="center"/>
+      </w:pPr>
+      <w:bookmarkStart w:id="19" w:name="_Toc389085676"/>
       <w:r>
         <w:t>Product Functions</w:t>
       </w:r>
+      <w:bookmarkEnd w:id="19"/>
+    </w:p>
+    <w:p>
+      <w:pPr>
+        <w:pStyle w:val="Heading2"/>
+        <w:spacing w:line="360" w:lineRule="auto"/>
+      </w:pPr>
+      <w:bookmarkStart w:id="20" w:name="_Toc389085677"/>
+      <w:r>
+        <w:t>Create Graph</w:t>
+      </w:r>
       <w:bookmarkEnd w:id="20"/>
     </w:p>
     <w:p>
       <w:pPr>
-        <w:pStyle w:val="Ttulo2"/>
-        <w:spacing w:line="360" w:lineRule="auto"/>
-      </w:pPr>
-      <w:bookmarkStart w:id="21" w:name="_Toc389085677"/>
-      <w:r>
-        <w:t>Create Graph</w:t>
-      </w:r>
-      <w:bookmarkEnd w:id="21"/>
-    </w:p>
-    <w:p>
-      <w:pPr>
-        <w:pStyle w:val="Ttulo3"/>
+        <w:pStyle w:val="Heading3"/>
         <w:spacing w:line="360" w:lineRule="auto"/>
       </w:pPr>
       <w:r>
@@ -3910,7 +3772,15 @@
         </w:rPr>
       </w:pPr>
       <w:r>
-        <w:t xml:space="preserve">The first thing you must do in order to create a graph is import a data file. For PlasmaGraph a data file is a </w:t>
+        <w:t xml:space="preserve">The first thing you must do in order to create a graph is import a data file. For </w:t>
+      </w:r>
+      <w:proofErr w:type="spellStart"/>
+      <w:r>
+        <w:t>PlasmaGraph</w:t>
+      </w:r>
+      <w:proofErr w:type="spellEnd"/>
+      <w:r>
+        <w:t xml:space="preserve"> a data file is a </w:t>
       </w:r>
       <w:r>
         <w:rPr>
@@ -3935,6 +3805,7 @@
           <w:id w:val="44190385"/>
           <w:citation/>
         </w:sdtPr>
+        <w:sdtEndPr/>
         <w:sdtContent>
           <w:r>
             <w:rPr>
@@ -4131,7 +4002,7 @@
                         <w:txbxContent>
                           <w:p>
                             <w:pPr>
-                              <w:pStyle w:val="Epgrafe"/>
+                              <w:pStyle w:val="Caption"/>
                               <w:jc w:val="center"/>
                               <w:rPr>
                                 <w:noProof/>
@@ -4139,53 +4010,33 @@
                                 <w:szCs w:val="20"/>
                               </w:rPr>
                             </w:pPr>
-                            <w:bookmarkStart w:id="22" w:name="_Toc389085647"/>
+                            <w:bookmarkStart w:id="21" w:name="_Toc389209806"/>
                             <w:r>
                               <w:t xml:space="preserve">Figure </w:t>
                             </w:r>
-                            <w:r>
-                              <w:fldChar w:fldCharType="begin"/>
-                            </w:r>
-                            <w:r>
-                              <w:instrText xml:space="preserve"> STYLEREF 1 \s </w:instrText>
-                            </w:r>
-                            <w:r>
-                              <w:fldChar w:fldCharType="separate"/>
-                            </w:r>
-                            <w:r>
-                              <w:rPr>
-                                <w:noProof/>
-                              </w:rPr>
-                              <w:t>2</w:t>
-                            </w:r>
-                            <w:r>
-                              <w:fldChar w:fldCharType="end"/>
-                            </w:r>
+                            <w:fldSimple w:instr=" STYLEREF 1 \s ">
+                              <w:r>
+                                <w:rPr>
+                                  <w:noProof/>
+                                </w:rPr>
+                                <w:t>2</w:t>
+                              </w:r>
+                            </w:fldSimple>
                             <w:r>
                               <w:noBreakHyphen/>
                             </w:r>
-                            <w:r>
-                              <w:fldChar w:fldCharType="begin"/>
-                            </w:r>
-                            <w:r>
-                              <w:instrText xml:space="preserve"> SEQ Figure \* ARABIC \s 1 </w:instrText>
-                            </w:r>
-                            <w:r>
-                              <w:fldChar w:fldCharType="separate"/>
-                            </w:r>
-                            <w:r>
-                              <w:rPr>
-                                <w:noProof/>
-                              </w:rPr>
-                              <w:t>1</w:t>
-                            </w:r>
-                            <w:r>
-                              <w:fldChar w:fldCharType="end"/>
-                            </w:r>
+                            <w:fldSimple w:instr=" SEQ Figure \* ARABIC \s 1 ">
+                              <w:r>
+                                <w:rPr>
+                                  <w:noProof/>
+                                </w:rPr>
+                                <w:t>1</w:t>
+                              </w:r>
+                            </w:fldSimple>
                             <w:r>
                               <w:t>: Importing Data</w:t>
                             </w:r>
-                            <w:bookmarkEnd w:id="22"/>
+                            <w:bookmarkEnd w:id="21"/>
                           </w:p>
                         </w:txbxContent>
                       </wps:txbx>
@@ -4208,7 +4059,7 @@
                   <w:txbxContent>
                     <w:p>
                       <w:pPr>
-                        <w:pStyle w:val="Epgrafe"/>
+                        <w:pStyle w:val="Caption"/>
                         <w:jc w:val="center"/>
                         <w:rPr>
                           <w:noProof/>
@@ -4216,53 +4067,33 @@
                           <w:szCs w:val="20"/>
                         </w:rPr>
                       </w:pPr>
-                      <w:bookmarkStart w:id="23" w:name="_Toc389085647"/>
+                      <w:bookmarkStart w:id="22" w:name="_Toc389209806"/>
                       <w:r>
                         <w:t xml:space="preserve">Figure </w:t>
                       </w:r>
-                      <w:r>
-                        <w:fldChar w:fldCharType="begin"/>
-                      </w:r>
-                      <w:r>
-                        <w:instrText xml:space="preserve"> STYLEREF 1 \s </w:instrText>
-                      </w:r>
-                      <w:r>
-                        <w:fldChar w:fldCharType="separate"/>
-                      </w:r>
-                      <w:r>
-                        <w:rPr>
-                          <w:noProof/>
-                        </w:rPr>
-                        <w:t>2</w:t>
-                      </w:r>
-                      <w:r>
-                        <w:fldChar w:fldCharType="end"/>
-                      </w:r>
+                      <w:fldSimple w:instr=" STYLEREF 1 \s ">
+                        <w:r>
+                          <w:rPr>
+                            <w:noProof/>
+                          </w:rPr>
+                          <w:t>2</w:t>
+                        </w:r>
+                      </w:fldSimple>
                       <w:r>
                         <w:noBreakHyphen/>
                       </w:r>
-                      <w:r>
-                        <w:fldChar w:fldCharType="begin"/>
-                      </w:r>
-                      <w:r>
-                        <w:instrText xml:space="preserve"> SEQ Figure \* ARABIC \s 1 </w:instrText>
-                      </w:r>
-                      <w:r>
-                        <w:fldChar w:fldCharType="separate"/>
-                      </w:r>
-                      <w:r>
-                        <w:rPr>
-                          <w:noProof/>
-                        </w:rPr>
-                        <w:t>1</w:t>
-                      </w:r>
-                      <w:r>
-                        <w:fldChar w:fldCharType="end"/>
-                      </w:r>
+                      <w:fldSimple w:instr=" SEQ Figure \* ARABIC \s 1 ">
+                        <w:r>
+                          <w:rPr>
+                            <w:noProof/>
+                          </w:rPr>
+                          <w:t>1</w:t>
+                        </w:r>
+                      </w:fldSimple>
                       <w:r>
                         <w:t>: Importing Data</w:t>
                       </w:r>
-                      <w:bookmarkEnd w:id="23"/>
+                      <w:bookmarkEnd w:id="22"/>
                     </w:p>
                   </w:txbxContent>
                 </v:textbox>
@@ -4561,7 +4392,7 @@
     </w:p>
     <w:p>
       <w:pPr>
-        <w:pStyle w:val="Ttulo3"/>
+        <w:pStyle w:val="Heading3"/>
         <w:spacing w:line="360" w:lineRule="auto"/>
       </w:pPr>
       <w:r>
@@ -4685,7 +4516,7 @@
                         <w:txbxContent>
                           <w:p>
                             <w:pPr>
-                              <w:pStyle w:val="Epgrafe"/>
+                              <w:pStyle w:val="Caption"/>
                               <w:jc w:val="center"/>
                               <w:rPr>
                                 <w:noProof/>
@@ -4715,7 +4546,7 @@
                   <w:txbxContent>
                     <w:p>
                       <w:pPr>
-                        <w:pStyle w:val="Epgrafe"/>
+                        <w:pStyle w:val="Caption"/>
                         <w:jc w:val="center"/>
                         <w:rPr>
                           <w:noProof/>
@@ -4775,7 +4606,7 @@
                         <w:txbxContent>
                           <w:p>
                             <w:pPr>
-                              <w:pStyle w:val="Epgrafe"/>
+                              <w:pStyle w:val="Caption"/>
                               <w:jc w:val="center"/>
                               <w:rPr>
                                 <w:noProof/>
@@ -4783,53 +4614,33 @@
                                 <w:szCs w:val="20"/>
                               </w:rPr>
                             </w:pPr>
-                            <w:bookmarkStart w:id="24" w:name="_Toc389085648"/>
+                            <w:bookmarkStart w:id="23" w:name="_Toc389209807"/>
                             <w:r>
                               <w:t xml:space="preserve">Figure </w:t>
                             </w:r>
-                            <w:r>
-                              <w:fldChar w:fldCharType="begin"/>
-                            </w:r>
-                            <w:r>
-                              <w:instrText xml:space="preserve"> STYLEREF 1 \s </w:instrText>
-                            </w:r>
-                            <w:r>
-                              <w:fldChar w:fldCharType="separate"/>
-                            </w:r>
-                            <w:r>
-                              <w:rPr>
-                                <w:noProof/>
-                              </w:rPr>
-                              <w:t>2</w:t>
-                            </w:r>
-                            <w:r>
-                              <w:fldChar w:fldCharType="end"/>
-                            </w:r>
+                            <w:fldSimple w:instr=" STYLEREF 1 \s ">
+                              <w:r>
+                                <w:rPr>
+                                  <w:noProof/>
+                                </w:rPr>
+                                <w:t>2</w:t>
+                              </w:r>
+                            </w:fldSimple>
                             <w:r>
                               <w:noBreakHyphen/>
                             </w:r>
-                            <w:r>
-                              <w:fldChar w:fldCharType="begin"/>
-                            </w:r>
-                            <w:r>
-                              <w:instrText xml:space="preserve"> SEQ Figure \* ARABIC \s 1 </w:instrText>
-                            </w:r>
-                            <w:r>
-                              <w:fldChar w:fldCharType="separate"/>
-                            </w:r>
-                            <w:r>
-                              <w:rPr>
-                                <w:noProof/>
-                              </w:rPr>
-                              <w:t>2</w:t>
-                            </w:r>
-                            <w:r>
-                              <w:fldChar w:fldCharType="end"/>
-                            </w:r>
+                            <w:fldSimple w:instr=" SEQ Figure \* ARABIC \s 1 ">
+                              <w:r>
+                                <w:rPr>
+                                  <w:noProof/>
+                                </w:rPr>
+                                <w:t>2</w:t>
+                              </w:r>
+                            </w:fldSimple>
                             <w:r>
                               <w:t>: Creating a Simple Graph</w:t>
                             </w:r>
-                            <w:bookmarkEnd w:id="24"/>
+                            <w:bookmarkEnd w:id="23"/>
                           </w:p>
                         </w:txbxContent>
                       </wps:txbx>
@@ -4852,7 +4663,7 @@
                   <w:txbxContent>
                     <w:p>
                       <w:pPr>
-                        <w:pStyle w:val="Epgrafe"/>
+                        <w:pStyle w:val="Caption"/>
                         <w:jc w:val="center"/>
                         <w:rPr>
                           <w:noProof/>
@@ -4860,53 +4671,33 @@
                           <w:szCs w:val="20"/>
                         </w:rPr>
                       </w:pPr>
-                      <w:bookmarkStart w:id="25" w:name="_Toc389085648"/>
+                      <w:bookmarkStart w:id="24" w:name="_Toc389209807"/>
                       <w:r>
                         <w:t xml:space="preserve">Figure </w:t>
                       </w:r>
-                      <w:r>
-                        <w:fldChar w:fldCharType="begin"/>
-                      </w:r>
-                      <w:r>
-                        <w:instrText xml:space="preserve"> STYLEREF 1 \s </w:instrText>
-                      </w:r>
-                      <w:r>
-                        <w:fldChar w:fldCharType="separate"/>
-                      </w:r>
-                      <w:r>
-                        <w:rPr>
-                          <w:noProof/>
-                        </w:rPr>
-                        <w:t>2</w:t>
-                      </w:r>
-                      <w:r>
-                        <w:fldChar w:fldCharType="end"/>
-                      </w:r>
+                      <w:fldSimple w:instr=" STYLEREF 1 \s ">
+                        <w:r>
+                          <w:rPr>
+                            <w:noProof/>
+                          </w:rPr>
+                          <w:t>2</w:t>
+                        </w:r>
+                      </w:fldSimple>
                       <w:r>
                         <w:noBreakHyphen/>
                       </w:r>
-                      <w:r>
-                        <w:fldChar w:fldCharType="begin"/>
-                      </w:r>
-                      <w:r>
-                        <w:instrText xml:space="preserve"> SEQ Figure \* ARABIC \s 1 </w:instrText>
-                      </w:r>
-                      <w:r>
-                        <w:fldChar w:fldCharType="separate"/>
-                      </w:r>
-                      <w:r>
-                        <w:rPr>
-                          <w:noProof/>
-                        </w:rPr>
-                        <w:t>2</w:t>
-                      </w:r>
-                      <w:r>
-                        <w:fldChar w:fldCharType="end"/>
-                      </w:r>
+                      <w:fldSimple w:instr=" SEQ Figure \* ARABIC \s 1 ">
+                        <w:r>
+                          <w:rPr>
+                            <w:noProof/>
+                          </w:rPr>
+                          <w:t>2</w:t>
+                        </w:r>
+                      </w:fldSimple>
                       <w:r>
                         <w:t>: Creating a Simple Graph</w:t>
                       </w:r>
-                      <w:bookmarkEnd w:id="25"/>
+                      <w:bookmarkEnd w:id="24"/>
                     </w:p>
                   </w:txbxContent>
                 </v:textbox>
@@ -5102,7 +4893,7 @@
     </w:p>
     <w:p>
       <w:pPr>
-        <w:pStyle w:val="Ttulo3"/>
+        <w:pStyle w:val="Heading3"/>
         <w:spacing w:line="360" w:lineRule="auto"/>
       </w:pPr>
       <w:r>
@@ -5161,7 +4952,7 @@
                         <w:txbxContent>
                           <w:p>
                             <w:pPr>
-                              <w:pStyle w:val="Epgrafe"/>
+                              <w:pStyle w:val="Caption"/>
                               <w:jc w:val="center"/>
                               <w:rPr>
                                 <w:noProof/>
@@ -5169,49 +4960,29 @@
                                 <w:szCs w:val="20"/>
                               </w:rPr>
                             </w:pPr>
-                            <w:bookmarkStart w:id="26" w:name="_Toc389085649"/>
+                            <w:bookmarkStart w:id="25" w:name="_Toc389209808"/>
                             <w:r>
                               <w:t xml:space="preserve">Figure </w:t>
                             </w:r>
-                            <w:r>
-                              <w:fldChar w:fldCharType="begin"/>
-                            </w:r>
-                            <w:r>
-                              <w:instrText xml:space="preserve"> STYLEREF 1 \s </w:instrText>
-                            </w:r>
-                            <w:r>
-                              <w:fldChar w:fldCharType="separate"/>
-                            </w:r>
-                            <w:r>
-                              <w:rPr>
-                                <w:noProof/>
-                              </w:rPr>
-                              <w:t>2</w:t>
-                            </w:r>
-                            <w:r>
-                              <w:fldChar w:fldCharType="end"/>
-                            </w:r>
+                            <w:fldSimple w:instr=" STYLEREF 1 \s ">
+                              <w:r>
+                                <w:rPr>
+                                  <w:noProof/>
+                                </w:rPr>
+                                <w:t>2</w:t>
+                              </w:r>
+                            </w:fldSimple>
                             <w:r>
                               <w:noBreakHyphen/>
                             </w:r>
-                            <w:r>
-                              <w:fldChar w:fldCharType="begin"/>
-                            </w:r>
-                            <w:r>
-                              <w:instrText xml:space="preserve"> SEQ Figure \* ARABIC \s 1 </w:instrText>
-                            </w:r>
-                            <w:r>
-                              <w:fldChar w:fldCharType="separate"/>
-                            </w:r>
-                            <w:r>
-                              <w:rPr>
-                                <w:noProof/>
-                              </w:rPr>
-                              <w:t>3</w:t>
-                            </w:r>
-                            <w:r>
-                              <w:fldChar w:fldCharType="end"/>
-                            </w:r>
+                            <w:fldSimple w:instr=" SEQ Figure \* ARABIC \s 1 ">
+                              <w:r>
+                                <w:rPr>
+                                  <w:noProof/>
+                                </w:rPr>
+                                <w:t>3</w:t>
+                              </w:r>
+                            </w:fldSimple>
                             <w:r>
                               <w:t xml:space="preserve">: Interpolation and Data </w:t>
                             </w:r>
@@ -5219,7 +4990,7 @@
                             <w:r>
                               <w:t>Confindence</w:t>
                             </w:r>
-                            <w:bookmarkEnd w:id="26"/>
+                            <w:bookmarkEnd w:id="25"/>
                             <w:proofErr w:type="spellEnd"/>
                           </w:p>
                         </w:txbxContent>
@@ -5243,7 +5014,7 @@
                   <w:txbxContent>
                     <w:p>
                       <w:pPr>
-                        <w:pStyle w:val="Epgrafe"/>
+                        <w:pStyle w:val="Caption"/>
                         <w:jc w:val="center"/>
                         <w:rPr>
                           <w:noProof/>
@@ -5251,49 +5022,29 @@
                           <w:szCs w:val="20"/>
                         </w:rPr>
                       </w:pPr>
-                      <w:bookmarkStart w:id="27" w:name="_Toc389085649"/>
+                      <w:bookmarkStart w:id="26" w:name="_Toc389209808"/>
                       <w:r>
                         <w:t xml:space="preserve">Figure </w:t>
                       </w:r>
-                      <w:r>
-                        <w:fldChar w:fldCharType="begin"/>
-                      </w:r>
-                      <w:r>
-                        <w:instrText xml:space="preserve"> STYLEREF 1 \s </w:instrText>
-                      </w:r>
-                      <w:r>
-                        <w:fldChar w:fldCharType="separate"/>
-                      </w:r>
-                      <w:r>
-                        <w:rPr>
-                          <w:noProof/>
-                        </w:rPr>
-                        <w:t>2</w:t>
-                      </w:r>
-                      <w:r>
-                        <w:fldChar w:fldCharType="end"/>
-                      </w:r>
+                      <w:fldSimple w:instr=" STYLEREF 1 \s ">
+                        <w:r>
+                          <w:rPr>
+                            <w:noProof/>
+                          </w:rPr>
+                          <w:t>2</w:t>
+                        </w:r>
+                      </w:fldSimple>
                       <w:r>
                         <w:noBreakHyphen/>
                       </w:r>
-                      <w:r>
-                        <w:fldChar w:fldCharType="begin"/>
-                      </w:r>
-                      <w:r>
-                        <w:instrText xml:space="preserve"> SEQ Figure \* ARABIC \s 1 </w:instrText>
-                      </w:r>
-                      <w:r>
-                        <w:fldChar w:fldCharType="separate"/>
-                      </w:r>
-                      <w:r>
-                        <w:rPr>
-                          <w:noProof/>
-                        </w:rPr>
-                        <w:t>3</w:t>
-                      </w:r>
-                      <w:r>
-                        <w:fldChar w:fldCharType="end"/>
-                      </w:r>
+                      <w:fldSimple w:instr=" SEQ Figure \* ARABIC \s 1 ">
+                        <w:r>
+                          <w:rPr>
+                            <w:noProof/>
+                          </w:rPr>
+                          <w:t>3</w:t>
+                        </w:r>
+                      </w:fldSimple>
                       <w:r>
                         <w:t xml:space="preserve">: Interpolation and Data </w:t>
                       </w:r>
@@ -5301,7 +5052,7 @@
                       <w:r>
                         <w:t>Confindence</w:t>
                       </w:r>
-                      <w:bookmarkEnd w:id="27"/>
+                      <w:bookmarkEnd w:id="26"/>
                       <w:proofErr w:type="spellEnd"/>
                     </w:p>
                   </w:txbxContent>
@@ -5481,7 +5232,7 @@
     </w:p>
     <w:p>
       <w:pPr>
-        <w:pStyle w:val="Ttulo3"/>
+        <w:pStyle w:val="Heading3"/>
         <w:spacing w:line="360" w:lineRule="auto"/>
       </w:pPr>
       <w:r>
@@ -5509,6 +5260,7 @@
           <w:id w:val="1227024973"/>
           <w:citation/>
         </w:sdtPr>
+        <w:sdtEndPr/>
         <w:sdtContent>
           <w:r>
             <w:fldChar w:fldCharType="begin"/>
@@ -5596,56 +5348,36 @@
     </w:p>
     <w:p>
       <w:pPr>
-        <w:pStyle w:val="Epgrafe"/>
+        <w:pStyle w:val="Caption"/>
         <w:jc w:val="center"/>
       </w:pPr>
-      <w:bookmarkStart w:id="28" w:name="_Toc389085650"/>
+      <w:bookmarkStart w:id="27" w:name="_Toc389209809"/>
       <w:r>
         <w:t xml:space="preserve">Figure </w:t>
       </w:r>
-      <w:r>
-        <w:fldChar w:fldCharType="begin"/>
-      </w:r>
-      <w:r>
-        <w:instrText xml:space="preserve"> STYLEREF 1 \s </w:instrText>
-      </w:r>
-      <w:r>
-        <w:fldChar w:fldCharType="separate"/>
-      </w:r>
-      <w:r>
-        <w:rPr>
-          <w:noProof/>
-        </w:rPr>
-        <w:t>2</w:t>
-      </w:r>
-      <w:r>
-        <w:fldChar w:fldCharType="end"/>
-      </w:r>
+      <w:fldSimple w:instr=" STYLEREF 1 \s ">
+        <w:r>
+          <w:rPr>
+            <w:noProof/>
+          </w:rPr>
+          <w:t>2</w:t>
+        </w:r>
+      </w:fldSimple>
       <w:r>
         <w:noBreakHyphen/>
       </w:r>
-      <w:r>
-        <w:fldChar w:fldCharType="begin"/>
-      </w:r>
-      <w:r>
-        <w:instrText xml:space="preserve"> SEQ Figure \* ARABIC \s 1 </w:instrText>
-      </w:r>
-      <w:r>
-        <w:fldChar w:fldCharType="separate"/>
-      </w:r>
-      <w:r>
-        <w:rPr>
-          <w:noProof/>
-        </w:rPr>
-        <w:t>4</w:t>
-      </w:r>
-      <w:r>
-        <w:fldChar w:fldCharType="end"/>
-      </w:r>
+      <w:fldSimple w:instr=" SEQ Figure \* ARABIC \s 1 ">
+        <w:r>
+          <w:rPr>
+            <w:noProof/>
+          </w:rPr>
+          <w:t>4</w:t>
+        </w:r>
+      </w:fldSimple>
       <w:r>
         <w:t>: Outlier Detection</w:t>
       </w:r>
-      <w:bookmarkEnd w:id="28"/>
+      <w:bookmarkEnd w:id="27"/>
     </w:p>
     <w:p>
       <w:pPr>
@@ -5660,7 +5392,7 @@
     </w:p>
     <w:p>
       <w:pPr>
-        <w:pStyle w:val="Ttulo3"/>
+        <w:pStyle w:val="Heading3"/>
         <w:spacing w:line="360" w:lineRule="auto"/>
       </w:pPr>
       <w:r>
@@ -5770,56 +5502,36 @@
     </w:p>
     <w:p>
       <w:pPr>
-        <w:pStyle w:val="Epgrafe"/>
+        <w:pStyle w:val="Caption"/>
         <w:jc w:val="center"/>
       </w:pPr>
-      <w:bookmarkStart w:id="29" w:name="_Toc389085651"/>
+      <w:bookmarkStart w:id="28" w:name="_Toc389209810"/>
       <w:r>
         <w:t xml:space="preserve">Figure </w:t>
       </w:r>
-      <w:r>
-        <w:fldChar w:fldCharType="begin"/>
-      </w:r>
-      <w:r>
-        <w:instrText xml:space="preserve"> STYLEREF 1 \s </w:instrText>
-      </w:r>
-      <w:r>
-        <w:fldChar w:fldCharType="separate"/>
-      </w:r>
-      <w:r>
-        <w:rPr>
-          <w:noProof/>
-        </w:rPr>
-        <w:t>2</w:t>
-      </w:r>
-      <w:r>
-        <w:fldChar w:fldCharType="end"/>
-      </w:r>
+      <w:fldSimple w:instr=" STYLEREF 1 \s ">
+        <w:r>
+          <w:rPr>
+            <w:noProof/>
+          </w:rPr>
+          <w:t>2</w:t>
+        </w:r>
+      </w:fldSimple>
       <w:r>
         <w:noBreakHyphen/>
       </w:r>
-      <w:r>
-        <w:fldChar w:fldCharType="begin"/>
-      </w:r>
-      <w:r>
-        <w:instrText xml:space="preserve"> SEQ Figure \* ARABIC \s 1 </w:instrText>
-      </w:r>
-      <w:r>
-        <w:fldChar w:fldCharType="separate"/>
-      </w:r>
-      <w:r>
-        <w:rPr>
-          <w:noProof/>
-        </w:rPr>
-        <w:t>5</w:t>
-      </w:r>
-      <w:r>
-        <w:fldChar w:fldCharType="end"/>
-      </w:r>
+      <w:fldSimple w:instr=" SEQ Figure \* ARABIC \s 1 ">
+        <w:r>
+          <w:rPr>
+            <w:noProof/>
+          </w:rPr>
+          <w:t>5</w:t>
+        </w:r>
+      </w:fldSimple>
       <w:r>
         <w:t>: Grouping</w:t>
       </w:r>
-      <w:bookmarkEnd w:id="29"/>
+      <w:bookmarkEnd w:id="28"/>
     </w:p>
     <w:p>
       <w:pPr>
@@ -5835,15 +5547,15 @@
     </w:p>
     <w:p>
       <w:pPr>
-        <w:pStyle w:val="Ttulo2"/>
+        <w:pStyle w:val="Heading2"/>
         <w:spacing w:line="360" w:lineRule="auto"/>
       </w:pPr>
-      <w:bookmarkStart w:id="30" w:name="_Toc389085678"/>
+      <w:bookmarkStart w:id="29" w:name="_Toc389085678"/>
       <w:r>
         <w:lastRenderedPageBreak/>
         <w:t>Save Graph</w:t>
       </w:r>
-      <w:bookmarkEnd w:id="30"/>
+      <w:bookmarkEnd w:id="29"/>
     </w:p>
     <w:p>
       <w:pPr>
@@ -5893,7 +5605,7 @@
                         <w:txbxContent>
                           <w:p>
                             <w:pPr>
-                              <w:pStyle w:val="Epgrafe"/>
+                              <w:pStyle w:val="Caption"/>
                               <w:jc w:val="center"/>
                               <w:rPr>
                                 <w:noProof/>
@@ -5901,53 +5613,33 @@
                                 <w:szCs w:val="20"/>
                               </w:rPr>
                             </w:pPr>
-                            <w:bookmarkStart w:id="31" w:name="_Toc389085652"/>
+                            <w:bookmarkStart w:id="30" w:name="_Toc389209811"/>
                             <w:r>
                               <w:t xml:space="preserve">Figure </w:t>
                             </w:r>
-                            <w:r>
-                              <w:fldChar w:fldCharType="begin"/>
-                            </w:r>
-                            <w:r>
-                              <w:instrText xml:space="preserve"> STYLEREF 1 \s </w:instrText>
-                            </w:r>
-                            <w:r>
-                              <w:fldChar w:fldCharType="separate"/>
-                            </w:r>
-                            <w:r>
-                              <w:rPr>
-                                <w:noProof/>
-                              </w:rPr>
-                              <w:t>2</w:t>
-                            </w:r>
-                            <w:r>
-                              <w:fldChar w:fldCharType="end"/>
-                            </w:r>
+                            <w:fldSimple w:instr=" STYLEREF 1 \s ">
+                              <w:r>
+                                <w:rPr>
+                                  <w:noProof/>
+                                </w:rPr>
+                                <w:t>2</w:t>
+                              </w:r>
+                            </w:fldSimple>
                             <w:r>
                               <w:noBreakHyphen/>
                             </w:r>
-                            <w:r>
-                              <w:fldChar w:fldCharType="begin"/>
-                            </w:r>
-                            <w:r>
-                              <w:instrText xml:space="preserve"> SEQ Figure \* ARABIC \s 1 </w:instrText>
-                            </w:r>
-                            <w:r>
-                              <w:fldChar w:fldCharType="separate"/>
-                            </w:r>
-                            <w:r>
-                              <w:rPr>
-                                <w:noProof/>
-                              </w:rPr>
-                              <w:t>6</w:t>
-                            </w:r>
-                            <w:r>
-                              <w:fldChar w:fldCharType="end"/>
-                            </w:r>
+                            <w:fldSimple w:instr=" SEQ Figure \* ARABIC \s 1 ">
+                              <w:r>
+                                <w:rPr>
+                                  <w:noProof/>
+                                </w:rPr>
+                                <w:t>6</w:t>
+                              </w:r>
+                            </w:fldSimple>
                             <w:r>
                               <w:t>: Saving a Graph</w:t>
                             </w:r>
-                            <w:bookmarkEnd w:id="31"/>
+                            <w:bookmarkEnd w:id="30"/>
                           </w:p>
                         </w:txbxContent>
                       </wps:txbx>
@@ -5970,7 +5662,7 @@
                   <w:txbxContent>
                     <w:p>
                       <w:pPr>
-                        <w:pStyle w:val="Epgrafe"/>
+                        <w:pStyle w:val="Caption"/>
                         <w:jc w:val="center"/>
                         <w:rPr>
                           <w:noProof/>
@@ -5978,53 +5670,33 @@
                           <w:szCs w:val="20"/>
                         </w:rPr>
                       </w:pPr>
-                      <w:bookmarkStart w:id="32" w:name="_Toc389085652"/>
+                      <w:bookmarkStart w:id="31" w:name="_Toc389209811"/>
                       <w:r>
                         <w:t xml:space="preserve">Figure </w:t>
                       </w:r>
-                      <w:r>
-                        <w:fldChar w:fldCharType="begin"/>
-                      </w:r>
-                      <w:r>
-                        <w:instrText xml:space="preserve"> STYLEREF 1 \s </w:instrText>
-                      </w:r>
-                      <w:r>
-                        <w:fldChar w:fldCharType="separate"/>
-                      </w:r>
-                      <w:r>
-                        <w:rPr>
-                          <w:noProof/>
-                        </w:rPr>
-                        <w:t>2</w:t>
-                      </w:r>
-                      <w:r>
-                        <w:fldChar w:fldCharType="end"/>
-                      </w:r>
+                      <w:fldSimple w:instr=" STYLEREF 1 \s ">
+                        <w:r>
+                          <w:rPr>
+                            <w:noProof/>
+                          </w:rPr>
+                          <w:t>2</w:t>
+                        </w:r>
+                      </w:fldSimple>
                       <w:r>
                         <w:noBreakHyphen/>
                       </w:r>
-                      <w:r>
-                        <w:fldChar w:fldCharType="begin"/>
-                      </w:r>
-                      <w:r>
-                        <w:instrText xml:space="preserve"> SEQ Figure \* ARABIC \s 1 </w:instrText>
-                      </w:r>
-                      <w:r>
-                        <w:fldChar w:fldCharType="separate"/>
-                      </w:r>
-                      <w:r>
-                        <w:rPr>
-                          <w:noProof/>
-                        </w:rPr>
-                        <w:t>6</w:t>
-                      </w:r>
-                      <w:r>
-                        <w:fldChar w:fldCharType="end"/>
-                      </w:r>
+                      <w:fldSimple w:instr=" SEQ Figure \* ARABIC \s 1 ">
+                        <w:r>
+                          <w:rPr>
+                            <w:noProof/>
+                          </w:rPr>
+                          <w:t>6</w:t>
+                        </w:r>
+                      </w:fldSimple>
                       <w:r>
                         <w:t>: Saving a Graph</w:t>
                       </w:r>
-                      <w:bookmarkEnd w:id="32"/>
+                      <w:bookmarkEnd w:id="31"/>
                     </w:p>
                   </w:txbxContent>
                 </v:textbox>
@@ -6198,15 +5870,15 @@
     </w:p>
     <w:p>
       <w:pPr>
-        <w:pStyle w:val="Ttulo2"/>
+        <w:pStyle w:val="Heading2"/>
         <w:spacing w:line="360" w:lineRule="auto"/>
       </w:pPr>
-      <w:bookmarkStart w:id="33" w:name="_Toc389085679"/>
+      <w:bookmarkStart w:id="32" w:name="_Toc389085679"/>
       <w:r>
         <w:lastRenderedPageBreak/>
         <w:t>Using Templates</w:t>
       </w:r>
-      <w:bookmarkEnd w:id="33"/>
+      <w:bookmarkEnd w:id="32"/>
     </w:p>
     <w:p>
       <w:pPr>
@@ -6230,7 +5902,7 @@
     </w:p>
     <w:p>
       <w:pPr>
-        <w:pStyle w:val="Ttulo3"/>
+        <w:pStyle w:val="Heading3"/>
         <w:spacing w:line="360" w:lineRule="auto"/>
       </w:pPr>
       <w:r>
@@ -6328,60 +6000,40 @@
     </w:p>
     <w:p>
       <w:pPr>
-        <w:pStyle w:val="Epgrafe"/>
+        <w:pStyle w:val="Caption"/>
         <w:jc w:val="center"/>
       </w:pPr>
-      <w:bookmarkStart w:id="34" w:name="_Toc389085653"/>
+      <w:bookmarkStart w:id="33" w:name="_Toc389209812"/>
       <w:r>
         <w:t xml:space="preserve">Figure </w:t>
       </w:r>
-      <w:r>
-        <w:fldChar w:fldCharType="begin"/>
-      </w:r>
-      <w:r>
-        <w:instrText xml:space="preserve"> STYLEREF 1 \s </w:instrText>
-      </w:r>
-      <w:r>
-        <w:fldChar w:fldCharType="separate"/>
-      </w:r>
-      <w:r>
-        <w:rPr>
-          <w:noProof/>
-        </w:rPr>
-        <w:t>2</w:t>
-      </w:r>
-      <w:r>
-        <w:fldChar w:fldCharType="end"/>
-      </w:r>
+      <w:fldSimple w:instr=" STYLEREF 1 \s ">
+        <w:r>
+          <w:rPr>
+            <w:noProof/>
+          </w:rPr>
+          <w:t>2</w:t>
+        </w:r>
+      </w:fldSimple>
       <w:r>
         <w:noBreakHyphen/>
       </w:r>
-      <w:r>
-        <w:fldChar w:fldCharType="begin"/>
-      </w:r>
-      <w:r>
-        <w:instrText xml:space="preserve"> SEQ Figure \* ARABIC \s 1 </w:instrText>
-      </w:r>
-      <w:r>
-        <w:fldChar w:fldCharType="separate"/>
-      </w:r>
-      <w:r>
-        <w:rPr>
-          <w:noProof/>
-        </w:rPr>
-        <w:t>7</w:t>
-      </w:r>
-      <w:r>
-        <w:fldChar w:fldCharType="end"/>
-      </w:r>
+      <w:fldSimple w:instr=" SEQ Figure \* ARABIC \s 1 ">
+        <w:r>
+          <w:rPr>
+            <w:noProof/>
+          </w:rPr>
+          <w:t>7</w:t>
+        </w:r>
+      </w:fldSimple>
       <w:r>
         <w:t>: Saving a Template</w:t>
       </w:r>
-      <w:bookmarkEnd w:id="34"/>
-    </w:p>
-    <w:p>
-      <w:pPr>
-        <w:pStyle w:val="Ttulo3"/>
+      <w:bookmarkEnd w:id="33"/>
+    </w:p>
+    <w:p>
+      <w:pPr>
+        <w:pStyle w:val="Heading3"/>
         <w:spacing w:line="360" w:lineRule="auto"/>
       </w:pPr>
       <w:r>
@@ -6499,68 +6151,48 @@
     </w:p>
     <w:p>
       <w:pPr>
-        <w:pStyle w:val="Epgrafe"/>
+        <w:pStyle w:val="Caption"/>
         <w:jc w:val="center"/>
       </w:pPr>
-      <w:bookmarkStart w:id="35" w:name="_Toc389085654"/>
+      <w:bookmarkStart w:id="34" w:name="_Toc389209813"/>
       <w:r>
         <w:t xml:space="preserve">Figure </w:t>
       </w:r>
-      <w:r>
-        <w:fldChar w:fldCharType="begin"/>
-      </w:r>
-      <w:r>
-        <w:instrText xml:space="preserve"> STYLEREF 1 \s </w:instrText>
-      </w:r>
-      <w:r>
-        <w:fldChar w:fldCharType="separate"/>
-      </w:r>
-      <w:r>
-        <w:rPr>
-          <w:noProof/>
-        </w:rPr>
-        <w:t>2</w:t>
-      </w:r>
-      <w:r>
-        <w:fldChar w:fldCharType="end"/>
-      </w:r>
+      <w:fldSimple w:instr=" STYLEREF 1 \s ">
+        <w:r>
+          <w:rPr>
+            <w:noProof/>
+          </w:rPr>
+          <w:t>2</w:t>
+        </w:r>
+      </w:fldSimple>
       <w:r>
         <w:noBreakHyphen/>
       </w:r>
-      <w:r>
-        <w:fldChar w:fldCharType="begin"/>
-      </w:r>
-      <w:r>
-        <w:instrText xml:space="preserve"> SEQ Figure \* ARABIC \s 1 </w:instrText>
-      </w:r>
-      <w:r>
-        <w:fldChar w:fldCharType="separate"/>
-      </w:r>
-      <w:r>
-        <w:rPr>
-          <w:noProof/>
-        </w:rPr>
-        <w:t>8</w:t>
-      </w:r>
-      <w:r>
-        <w:fldChar w:fldCharType="end"/>
-      </w:r>
+      <w:fldSimple w:instr=" SEQ Figure \* ARABIC \s 1 ">
+        <w:r>
+          <w:rPr>
+            <w:noProof/>
+          </w:rPr>
+          <w:t>8</w:t>
+        </w:r>
+      </w:fldSimple>
       <w:r>
         <w:t>: Importing a Template</w:t>
       </w:r>
-      <w:bookmarkEnd w:id="35"/>
-    </w:p>
-    <w:p>
-      <w:pPr>
-        <w:pStyle w:val="Ttulo2"/>
+      <w:bookmarkEnd w:id="34"/>
+    </w:p>
+    <w:p>
+      <w:pPr>
+        <w:pStyle w:val="Heading2"/>
         <w:spacing w:line="360" w:lineRule="auto"/>
       </w:pPr>
-      <w:bookmarkStart w:id="36" w:name="_Toc389085680"/>
+      <w:bookmarkStart w:id="35" w:name="_Toc389085680"/>
       <w:r>
         <w:lastRenderedPageBreak/>
         <w:t>Inspecting Data</w:t>
       </w:r>
-      <w:bookmarkEnd w:id="36"/>
+      <w:bookmarkEnd w:id="35"/>
     </w:p>
     <w:p>
       <w:pPr>
@@ -6716,56 +6348,36 @@
     </w:p>
     <w:p>
       <w:pPr>
-        <w:pStyle w:val="Epgrafe"/>
+        <w:pStyle w:val="Caption"/>
         <w:jc w:val="center"/>
       </w:pPr>
-      <w:bookmarkStart w:id="37" w:name="_Toc389085655"/>
+      <w:bookmarkStart w:id="36" w:name="_Toc389209814"/>
       <w:r>
         <w:t xml:space="preserve">Figure </w:t>
       </w:r>
-      <w:r>
-        <w:fldChar w:fldCharType="begin"/>
-      </w:r>
-      <w:r>
-        <w:instrText xml:space="preserve"> STYLEREF 1 \s </w:instrText>
-      </w:r>
-      <w:r>
-        <w:fldChar w:fldCharType="separate"/>
-      </w:r>
-      <w:r>
-        <w:rPr>
-          <w:noProof/>
-        </w:rPr>
-        <w:t>2</w:t>
-      </w:r>
-      <w:r>
-        <w:fldChar w:fldCharType="end"/>
-      </w:r>
+      <w:fldSimple w:instr=" STYLEREF 1 \s ">
+        <w:r>
+          <w:rPr>
+            <w:noProof/>
+          </w:rPr>
+          <w:t>2</w:t>
+        </w:r>
+      </w:fldSimple>
       <w:r>
         <w:noBreakHyphen/>
       </w:r>
-      <w:r>
-        <w:fldChar w:fldCharType="begin"/>
-      </w:r>
-      <w:r>
-        <w:instrText xml:space="preserve"> SEQ Figure \* ARABIC \s 1 </w:instrText>
-      </w:r>
-      <w:r>
-        <w:fldChar w:fldCharType="separate"/>
-      </w:r>
-      <w:r>
-        <w:rPr>
-          <w:noProof/>
-        </w:rPr>
-        <w:t>9</w:t>
-      </w:r>
-      <w:r>
-        <w:fldChar w:fldCharType="end"/>
-      </w:r>
+      <w:fldSimple w:instr=" SEQ Figure \* ARABIC \s 1 ">
+        <w:r>
+          <w:rPr>
+            <w:noProof/>
+          </w:rPr>
+          <w:t>9</w:t>
+        </w:r>
+      </w:fldSimple>
       <w:r>
         <w:t>: Inspecting Data</w:t>
       </w:r>
-      <w:bookmarkEnd w:id="37"/>
+      <w:bookmarkEnd w:id="36"/>
     </w:p>
     <w:p>
       <w:pPr>
@@ -6781,15 +6393,15 @@
     </w:p>
     <w:p>
       <w:pPr>
-        <w:pStyle w:val="Ttulo2"/>
+        <w:pStyle w:val="Heading2"/>
         <w:spacing w:line="360" w:lineRule="auto"/>
       </w:pPr>
-      <w:bookmarkStart w:id="38" w:name="_Toc389085681"/>
+      <w:bookmarkStart w:id="37" w:name="_Toc389085681"/>
       <w:r>
         <w:lastRenderedPageBreak/>
         <w:t>Revising Data Files (Programmers)</w:t>
       </w:r>
-      <w:bookmarkEnd w:id="38"/>
+      <w:bookmarkEnd w:id="37"/>
     </w:p>
     <w:p>
       <w:pPr>
@@ -6807,8 +6419,13 @@
       <w:r>
         <w:t xml:space="preserve">Then </w:t>
       </w:r>
-      <w:r>
-        <w:t>PlasmaGraph will not be able to create a graph with that file.</w:t>
+      <w:proofErr w:type="spellStart"/>
+      <w:r>
+        <w:t>PlasmaGraph</w:t>
+      </w:r>
+      <w:proofErr w:type="spellEnd"/>
+      <w:r>
+        <w:t xml:space="preserve"> will not be able to create a graph with that file.</w:t>
       </w:r>
       <w:r>
         <w:t xml:space="preserve"> In that case</w:t>
@@ -6841,7 +6458,20 @@
         <w:t xml:space="preserve">he </w:t>
       </w:r>
       <w:r>
-        <w:t>programmer must open the file with MATLAB and make sure that it complies with the following specifications</w:t>
+        <w:t>programmer must open the file with MATLAB</w:t>
+      </w:r>
+      <w:r>
+        <w:t xml:space="preserve"> </w:t>
+      </w:r>
+      <w:r>
+        <w:rPr>
+          <w:b/>
+          <w:i/>
+        </w:rPr>
+        <w:t>[see figure 2-10]</w:t>
+      </w:r>
+      <w:r>
+        <w:t xml:space="preserve"> and make sure that it complies with the following specifications</w:t>
       </w:r>
       <w:r>
         <w:t>:</w:t>
@@ -6849,7 +6479,7 @@
     </w:p>
     <w:p>
       <w:pPr>
-        <w:pStyle w:val="Prrafodelista"/>
+        <w:pStyle w:val="ListParagraph"/>
         <w:numPr>
           <w:ilvl w:val="0"/>
           <w:numId w:val="17"/>
@@ -6862,7 +6492,7 @@
     </w:p>
     <w:p>
       <w:pPr>
-        <w:pStyle w:val="Prrafodelista"/>
+        <w:pStyle w:val="ListParagraph"/>
         <w:numPr>
           <w:ilvl w:val="0"/>
           <w:numId w:val="17"/>
@@ -6875,7 +6505,7 @@
     </w:p>
     <w:p>
       <w:pPr>
-        <w:pStyle w:val="Prrafodelista"/>
+        <w:pStyle w:val="ListParagraph"/>
         <w:numPr>
           <w:ilvl w:val="0"/>
           <w:numId w:val="17"/>
@@ -6901,6 +6531,7 @@
           <w:id w:val="-1979217022"/>
           <w:citation/>
         </w:sdtPr>
+        <w:sdtEndPr/>
         <w:sdtContent>
           <w:r>
             <w:fldChar w:fldCharType="begin"/>
@@ -6925,7 +6556,7 @@
     </w:p>
     <w:p>
       <w:pPr>
-        <w:pStyle w:val="Prrafodelista"/>
+        <w:pStyle w:val="ListParagraph"/>
         <w:numPr>
           <w:ilvl w:val="0"/>
           <w:numId w:val="17"/>
@@ -6938,35 +6569,124 @@
     </w:p>
     <w:p>
       <w:pPr>
-        <w:pStyle w:val="Prrafodelista"/>
+        <w:pStyle w:val="ListParagraph"/>
         <w:numPr>
           <w:ilvl w:val="0"/>
           <w:numId w:val="17"/>
         </w:numPr>
+        <w:spacing w:after="240" w:line="360" w:lineRule="auto"/>
+      </w:pPr>
+      <w:r>
+        <w:t>For performance re</w:t>
+      </w:r>
+      <w:bookmarkStart w:id="38" w:name="_GoBack"/>
+      <w:bookmarkEnd w:id="38"/>
+      <w:r>
+        <w:t>asons the file size must be 56300KB</w:t>
+      </w:r>
+      <w:r>
+        <w:t xml:space="preserve"> or less</w:t>
+      </w:r>
+      <w:r>
+        <w:t>.</w:t>
+      </w:r>
+    </w:p>
+    <w:p>
+      <w:pPr>
+        <w:keepNext/>
         <w:spacing w:line="360" w:lineRule="auto"/>
-      </w:pPr>
-      <w:r>
-        <w:t>For performance reasons the file size must be 56300KB</w:t>
-      </w:r>
-      <w:r>
-        <w:t xml:space="preserve"> or less</w:t>
-      </w:r>
-      <w:r>
-        <w:t>.</w:t>
-      </w:r>
-    </w:p>
-    <w:p>
-      <w:pPr>
-        <w:spacing w:line="240" w:lineRule="auto"/>
-      </w:pPr>
+        <w:jc w:val="center"/>
+      </w:pPr>
+      <w:r>
+        <w:rPr>
+          <w:noProof/>
+        </w:rPr>
+        <w:drawing>
+          <wp:inline distT="0" distB="0" distL="0" distR="0" wp14:anchorId="7E33DC81" wp14:editId="269F3049">
+            <wp:extent cx="5397690" cy="4153799"/>
+            <wp:effectExtent l="0" t="0" r="0" b="0"/>
+            <wp:docPr id="3" name="Picture 3"/>
+            <wp:cNvGraphicFramePr>
+              <a:graphicFrameLocks xmlns:a="http://schemas.openxmlformats.org/drawingml/2006/main" noChangeAspect="1"/>
+            </wp:cNvGraphicFramePr>
+            <a:graphic xmlns:a="http://schemas.openxmlformats.org/drawingml/2006/main">
+              <a:graphicData uri="http://schemas.openxmlformats.org/drawingml/2006/picture">
+                <pic:pic xmlns:pic="http://schemas.openxmlformats.org/drawingml/2006/picture">
+                  <pic:nvPicPr>
+                    <pic:cNvPr id="0" name=""/>
+                    <pic:cNvPicPr/>
+                  </pic:nvPicPr>
+                  <pic:blipFill>
+                    <a:blip r:embed="rId45"/>
+                    <a:stretch>
+                      <a:fillRect/>
+                    </a:stretch>
+                  </pic:blipFill>
+                  <pic:spPr>
+                    <a:xfrm>
+                      <a:off x="0" y="0"/>
+                      <a:ext cx="5404465" cy="4159012"/>
+                    </a:xfrm>
+                    <a:prstGeom prst="rect">
+                      <a:avLst/>
+                    </a:prstGeom>
+                  </pic:spPr>
+                </pic:pic>
+              </a:graphicData>
+            </a:graphic>
+          </wp:inline>
+        </w:drawing>
+      </w:r>
+    </w:p>
+    <w:p>
+      <w:pPr>
+        <w:pStyle w:val="Caption"/>
+        <w:jc w:val="center"/>
+      </w:pPr>
+      <w:bookmarkStart w:id="39" w:name="_Toc389209815"/>
+      <w:r>
+        <w:t xml:space="preserve">Figure </w:t>
+      </w:r>
+      <w:fldSimple w:instr=" STYLEREF 1 \s ">
+        <w:r>
+          <w:rPr>
+            <w:noProof/>
+          </w:rPr>
+          <w:t>2</w:t>
+        </w:r>
+      </w:fldSimple>
+      <w:r>
+        <w:noBreakHyphen/>
+      </w:r>
+      <w:fldSimple w:instr=" SEQ Figure \* ARABIC \s 1 ">
+        <w:r>
+          <w:rPr>
+            <w:noProof/>
+          </w:rPr>
+          <w:t>10</w:t>
+        </w:r>
+      </w:fldSimple>
+      <w:r>
+        <w:t xml:space="preserve">: </w:t>
+      </w:r>
+      <w:r>
+        <w:t>MATLAB</w:t>
+      </w:r>
+      <w:r>
+        <w:t xml:space="preserve"> file</w:t>
+      </w:r>
+      <w:bookmarkEnd w:id="39"/>
       <w:r>
         <w:br w:type="page"/>
       </w:r>
     </w:p>
-    <w:bookmarkStart w:id="39" w:name="_Toc389085682" w:displacedByCustomXml="next"/>
+    <w:bookmarkStart w:id="40" w:name="_Toc389085682" w:displacedByCustomXml="next"/>
     <w:sdt>
       <w:sdtPr>
         <w:rPr>
+          <w:b w:val="0"/>
+          <w:kern w:val="0"/>
+          <w:sz w:val="24"/>
           <w:lang w:val="es-ES"/>
         </w:rPr>
         <w:id w:val="1263185809"/>
@@ -6977,27 +6697,27 @@
       </w:sdtPr>
       <w:sdtEndPr>
         <w:rPr>
-          <w:b w:val="0"/>
-          <w:kern w:val="0"/>
-          <w:sz w:val="24"/>
           <w:lang w:val="en-US"/>
         </w:rPr>
       </w:sdtEndPr>
       <w:sdtContent>
         <w:p>
           <w:pPr>
-            <w:pStyle w:val="Ttulo1"/>
+            <w:pStyle w:val="Heading1"/>
+            <w:spacing w:before="0"/>
+            <w:jc w:val="center"/>
           </w:pPr>
           <w:r>
             <w:t>References</w:t>
           </w:r>
-          <w:bookmarkEnd w:id="39"/>
+          <w:bookmarkEnd w:id="40"/>
         </w:p>
         <w:sdt>
           <w:sdtPr>
             <w:id w:val="111145805"/>
             <w:bibliography/>
           </w:sdtPr>
+          <w:sdtEndPr/>
           <w:sdtContent>
             <w:p>
               <w:pPr>
@@ -7036,7 +6756,6 @@
               </w:tblGrid>
               <w:tr>
                 <w:trPr>
-                  <w:divId w:val="2023389237"/>
                   <w:tblCellSpacing w:w="15" w:type="dxa"/>
                 </w:trPr>
                 <w:tc>
@@ -7046,7 +6765,7 @@
                   </w:tcPr>
                   <w:p>
                     <w:pPr>
-                      <w:pStyle w:val="Bibliografa"/>
+                      <w:pStyle w:val="Bibliography"/>
                       <w:spacing w:line="360" w:lineRule="auto"/>
                       <w:rPr>
                         <w:rFonts w:eastAsiaTheme="minorEastAsia"/>
@@ -7068,7 +6787,7 @@
                   </w:tcPr>
                   <w:p>
                     <w:pPr>
-                      <w:pStyle w:val="Bibliografa"/>
+                      <w:pStyle w:val="Bibliography"/>
                       <w:spacing w:line="360" w:lineRule="auto"/>
                       <w:rPr>
                         <w:rFonts w:eastAsiaTheme="minorEastAsia"/>
@@ -7086,7 +6805,6 @@
               </w:tr>
               <w:tr>
                 <w:trPr>
-                  <w:divId w:val="2023389237"/>
                   <w:tblCellSpacing w:w="15" w:type="dxa"/>
                 </w:trPr>
                 <w:tc>
@@ -7096,7 +6814,7 @@
                   </w:tcPr>
                   <w:p>
                     <w:pPr>
-                      <w:pStyle w:val="Bibliografa"/>
+                      <w:pStyle w:val="Bibliography"/>
                       <w:spacing w:line="360" w:lineRule="auto"/>
                       <w:rPr>
                         <w:rFonts w:eastAsiaTheme="minorEastAsia"/>
@@ -7120,7 +6838,7 @@
                   </w:tcPr>
                   <w:p>
                     <w:pPr>
-                      <w:pStyle w:val="Bibliografa"/>
+                      <w:pStyle w:val="Bibliography"/>
                       <w:spacing w:line="360" w:lineRule="auto"/>
                       <w:rPr>
                         <w:rFonts w:eastAsiaTheme="minorEastAsia"/>
@@ -7146,7 +6864,6 @@
               </w:tr>
               <w:tr>
                 <w:trPr>
-                  <w:divId w:val="2023389237"/>
                   <w:tblCellSpacing w:w="15" w:type="dxa"/>
                 </w:trPr>
                 <w:tc>
@@ -7156,7 +6873,7 @@
                   </w:tcPr>
                   <w:p>
                     <w:pPr>
-                      <w:pStyle w:val="Bibliografa"/>
+                      <w:pStyle w:val="Bibliography"/>
                       <w:spacing w:line="360" w:lineRule="auto"/>
                       <w:rPr>
                         <w:rFonts w:eastAsiaTheme="minorEastAsia"/>
@@ -7180,7 +6897,7 @@
                   </w:tcPr>
                   <w:p>
                     <w:pPr>
-                      <w:pStyle w:val="Bibliografa"/>
+                      <w:pStyle w:val="Bibliography"/>
                       <w:spacing w:line="360" w:lineRule="auto"/>
                       <w:rPr>
                         <w:rFonts w:eastAsiaTheme="minorEastAsia"/>
@@ -7208,7 +6925,6 @@
             <w:p>
               <w:pPr>
                 <w:spacing w:line="360" w:lineRule="auto"/>
-                <w:divId w:val="2023389237"/>
                 <w:rPr>
                   <w:noProof/>
                   <w:lang w:val="es-ES"/>
@@ -7241,18 +6957,19 @@
     </w:p>
     <w:p>
       <w:pPr>
-        <w:pStyle w:val="Ttulo1"/>
-      </w:pPr>
-      <w:bookmarkStart w:id="40" w:name="_Toc389085683"/>
+        <w:pStyle w:val="Heading1"/>
+        <w:jc w:val="center"/>
+      </w:pPr>
+      <w:bookmarkStart w:id="41" w:name="_Toc389085683"/>
       <w:r>
         <w:lastRenderedPageBreak/>
         <w:t>Table of Figures</w:t>
       </w:r>
-      <w:bookmarkEnd w:id="40"/>
-    </w:p>
-    <w:p>
-      <w:pPr>
-        <w:pStyle w:val="Tabladeilustraciones"/>
+      <w:bookmarkEnd w:id="41"/>
+    </w:p>
+    <w:p>
+      <w:pPr>
+        <w:pStyle w:val="TableofFigures"/>
         <w:tabs>
           <w:tab w:val="right" w:leader="dot" w:pos="9638"/>
         </w:tabs>
@@ -7273,17 +6990,17 @@
       <w:r>
         <w:fldChar w:fldCharType="separate"/>
       </w:r>
-      <w:hyperlink r:id="rId45" w:anchor="_Toc389085642" w:history="1">
-        <w:r>
-          <w:rPr>
-            <w:rStyle w:val="Hipervnculo"/>
+      <w:hyperlink r:id="rId46" w:anchor="_Toc389209801" w:history="1">
+        <w:r>
+          <w:rPr>
+            <w:rStyle w:val="Hyperlink"/>
             <w:noProof/>
           </w:rPr>
           <w:t>Figure 1</w:t>
         </w:r>
         <w:r>
           <w:rPr>
-            <w:rStyle w:val="Hipervnculo"/>
+            <w:rStyle w:val="Hyperlink"/>
             <w:noProof/>
           </w:rPr>
           <w:noBreakHyphen/>
@@ -7308,7 +7025,7 @@
             <w:noProof/>
             <w:webHidden/>
           </w:rPr>
-          <w:instrText xml:space="preserve"> PAGEREF _Toc389085642 \h </w:instrText>
+          <w:instrText xml:space="preserve"> PAGEREF _Toc389209801 \h </w:instrText>
         </w:r>
         <w:r>
           <w:rPr>
@@ -7341,7 +7058,7 @@
     </w:p>
     <w:p>
       <w:pPr>
-        <w:pStyle w:val="Tabladeilustraciones"/>
+        <w:pStyle w:val="TableofFigures"/>
         <w:tabs>
           <w:tab w:val="right" w:leader="dot" w:pos="9638"/>
         </w:tabs>
@@ -7353,17 +7070,17 @@
           <w:szCs w:val="22"/>
         </w:rPr>
       </w:pPr>
-      <w:hyperlink r:id="rId46" w:anchor="_Toc389085643" w:history="1">
-        <w:r>
-          <w:rPr>
-            <w:rStyle w:val="Hipervnculo"/>
+      <w:hyperlink r:id="rId47" w:anchor="_Toc389209802" w:history="1">
+        <w:r>
+          <w:rPr>
+            <w:rStyle w:val="Hyperlink"/>
             <w:noProof/>
           </w:rPr>
           <w:t>Figure 1</w:t>
         </w:r>
         <w:r>
           <w:rPr>
-            <w:rStyle w:val="Hipervnculo"/>
+            <w:rStyle w:val="Hyperlink"/>
             <w:noProof/>
           </w:rPr>
           <w:noBreakHyphen/>
@@ -7388,7 +7105,7 @@
             <w:noProof/>
             <w:webHidden/>
           </w:rPr>
-          <w:instrText xml:space="preserve"> PAGEREF _Toc389085643 \h </w:instrText>
+          <w:instrText xml:space="preserve"> PAGEREF _Toc389209802 \h </w:instrText>
         </w:r>
         <w:r>
           <w:rPr>
@@ -7421,7 +7138,7 @@
     </w:p>
     <w:p>
       <w:pPr>
-        <w:pStyle w:val="Tabladeilustraciones"/>
+        <w:pStyle w:val="TableofFigures"/>
         <w:tabs>
           <w:tab w:val="right" w:leader="dot" w:pos="9638"/>
         </w:tabs>
@@ -7433,17 +7150,17 @@
           <w:szCs w:val="22"/>
         </w:rPr>
       </w:pPr>
-      <w:hyperlink r:id="rId47" w:anchor="_Toc389085644" w:history="1">
-        <w:r>
-          <w:rPr>
-            <w:rStyle w:val="Hipervnculo"/>
+      <w:hyperlink r:id="rId48" w:anchor="_Toc389209803" w:history="1">
+        <w:r>
+          <w:rPr>
+            <w:rStyle w:val="Hyperlink"/>
             <w:noProof/>
           </w:rPr>
           <w:t>Figure 1</w:t>
         </w:r>
         <w:r>
           <w:rPr>
-            <w:rStyle w:val="Hipervnculo"/>
+            <w:rStyle w:val="Hyperlink"/>
             <w:noProof/>
           </w:rPr>
           <w:noBreakHyphen/>
@@ -7468,7 +7185,7 @@
             <w:noProof/>
             <w:webHidden/>
           </w:rPr>
-          <w:instrText xml:space="preserve"> PAGEREF _Toc389085644 \h </w:instrText>
+          <w:instrText xml:space="preserve"> PAGEREF _Toc389209803 \h </w:instrText>
         </w:r>
         <w:r>
           <w:rPr>
@@ -7501,7 +7218,7 @@
     </w:p>
     <w:p>
       <w:pPr>
-        <w:pStyle w:val="Tabladeilustraciones"/>
+        <w:pStyle w:val="TableofFigures"/>
         <w:tabs>
           <w:tab w:val="right" w:leader="dot" w:pos="9638"/>
         </w:tabs>
@@ -7513,17 +7230,17 @@
           <w:szCs w:val="22"/>
         </w:rPr>
       </w:pPr>
-      <w:hyperlink r:id="rId48" w:anchor="_Toc389085645" w:history="1">
-        <w:r>
-          <w:rPr>
-            <w:rStyle w:val="Hipervnculo"/>
+      <w:hyperlink r:id="rId49" w:anchor="_Toc389209804" w:history="1">
+        <w:r>
+          <w:rPr>
+            <w:rStyle w:val="Hyperlink"/>
             <w:noProof/>
           </w:rPr>
           <w:t>Figure 1</w:t>
         </w:r>
         <w:r>
           <w:rPr>
-            <w:rStyle w:val="Hipervnculo"/>
+            <w:rStyle w:val="Hyperlink"/>
             <w:noProof/>
           </w:rPr>
           <w:noBreakHyphen/>
@@ -7548,7 +7265,7 @@
             <w:noProof/>
             <w:webHidden/>
           </w:rPr>
-          <w:instrText xml:space="preserve"> PAGEREF _Toc389085645 \h </w:instrText>
+          <w:instrText xml:space="preserve"> PAGEREF _Toc389209804 \h </w:instrText>
         </w:r>
         <w:r>
           <w:rPr>
@@ -7581,7 +7298,7 @@
     </w:p>
     <w:p>
       <w:pPr>
-        <w:pStyle w:val="Tabladeilustraciones"/>
+        <w:pStyle w:val="TableofFigures"/>
         <w:tabs>
           <w:tab w:val="right" w:leader="dot" w:pos="9638"/>
         </w:tabs>
@@ -7593,17 +7310,17 @@
           <w:szCs w:val="22"/>
         </w:rPr>
       </w:pPr>
-      <w:hyperlink w:anchor="_Toc389085646" w:history="1">
-        <w:r>
-          <w:rPr>
-            <w:rStyle w:val="Hipervnculo"/>
+      <w:hyperlink w:anchor="_Toc389209805" w:history="1">
+        <w:r>
+          <w:rPr>
+            <w:rStyle w:val="Hyperlink"/>
             <w:noProof/>
           </w:rPr>
           <w:t>Figure 1</w:t>
         </w:r>
         <w:r>
           <w:rPr>
-            <w:rStyle w:val="Hipervnculo"/>
+            <w:rStyle w:val="Hyperlink"/>
             <w:noProof/>
           </w:rPr>
           <w:noBreakHyphen/>
@@ -7628,7 +7345,7 @@
             <w:noProof/>
             <w:webHidden/>
           </w:rPr>
-          <w:instrText xml:space="preserve"> PAGEREF _Toc389085646 \h </w:instrText>
+          <w:instrText xml:space="preserve"> PAGEREF _Toc389209805 \h </w:instrText>
         </w:r>
         <w:r>
           <w:rPr>
@@ -7661,7 +7378,7 @@
     </w:p>
     <w:p>
       <w:pPr>
-        <w:pStyle w:val="Tabladeilustraciones"/>
+        <w:pStyle w:val="TableofFigures"/>
         <w:tabs>
           <w:tab w:val="right" w:leader="dot" w:pos="9638"/>
         </w:tabs>
@@ -7673,17 +7390,17 @@
           <w:szCs w:val="22"/>
         </w:rPr>
       </w:pPr>
-      <w:hyperlink r:id="rId49" w:anchor="_Toc389085647" w:history="1">
-        <w:r>
-          <w:rPr>
-            <w:rStyle w:val="Hipervnculo"/>
+      <w:hyperlink r:id="rId50" w:anchor="_Toc389209806" w:history="1">
+        <w:r>
+          <w:rPr>
+            <w:rStyle w:val="Hyperlink"/>
             <w:noProof/>
           </w:rPr>
           <w:t>Figure 2</w:t>
         </w:r>
         <w:r>
           <w:rPr>
-            <w:rStyle w:val="Hipervnculo"/>
+            <w:rStyle w:val="Hyperlink"/>
             <w:noProof/>
           </w:rPr>
           <w:noBreakHyphen/>
@@ -7708,7 +7425,7 @@
             <w:noProof/>
             <w:webHidden/>
           </w:rPr>
-          <w:instrText xml:space="preserve"> PAGEREF _Toc389085647 \h </w:instrText>
+          <w:instrText xml:space="preserve"> PAGEREF _Toc389209806 \h </w:instrText>
         </w:r>
         <w:r>
           <w:rPr>
@@ -7741,7 +7458,7 @@
     </w:p>
     <w:p>
       <w:pPr>
-        <w:pStyle w:val="Tabladeilustraciones"/>
+        <w:pStyle w:val="TableofFigures"/>
         <w:tabs>
           <w:tab w:val="right" w:leader="dot" w:pos="9638"/>
         </w:tabs>
@@ -7753,17 +7470,17 @@
           <w:szCs w:val="22"/>
         </w:rPr>
       </w:pPr>
-      <w:hyperlink r:id="rId50" w:anchor="_Toc389085648" w:history="1">
-        <w:r>
-          <w:rPr>
-            <w:rStyle w:val="Hipervnculo"/>
+      <w:hyperlink r:id="rId51" w:anchor="_Toc389209807" w:history="1">
+        <w:r>
+          <w:rPr>
+            <w:rStyle w:val="Hyperlink"/>
             <w:noProof/>
           </w:rPr>
           <w:t>Figure 2</w:t>
         </w:r>
         <w:r>
           <w:rPr>
-            <w:rStyle w:val="Hipervnculo"/>
+            <w:rStyle w:val="Hyperlink"/>
             <w:noProof/>
           </w:rPr>
           <w:noBreakHyphen/>
@@ -7788,7 +7505,7 @@
             <w:noProof/>
             <w:webHidden/>
           </w:rPr>
-          <w:instrText xml:space="preserve"> PAGEREF _Toc389085648 \h </w:instrText>
+          <w:instrText xml:space="preserve"> PAGEREF _Toc389209807 \h </w:instrText>
         </w:r>
         <w:r>
           <w:rPr>
@@ -7821,7 +7538,7 @@
     </w:p>
     <w:p>
       <w:pPr>
-        <w:pStyle w:val="Tabladeilustraciones"/>
+        <w:pStyle w:val="TableofFigures"/>
         <w:tabs>
           <w:tab w:val="right" w:leader="dot" w:pos="9638"/>
         </w:tabs>
@@ -7833,17 +7550,17 @@
           <w:szCs w:val="22"/>
         </w:rPr>
       </w:pPr>
-      <w:hyperlink r:id="rId51" w:anchor="_Toc389085649" w:history="1">
-        <w:r>
-          <w:rPr>
-            <w:rStyle w:val="Hipervnculo"/>
+      <w:hyperlink r:id="rId52" w:anchor="_Toc389209808" w:history="1">
+        <w:r>
+          <w:rPr>
+            <w:rStyle w:val="Hyperlink"/>
             <w:noProof/>
           </w:rPr>
           <w:t>Figure 2</w:t>
         </w:r>
         <w:r>
           <w:rPr>
-            <w:rStyle w:val="Hipervnculo"/>
+            <w:rStyle w:val="Hyperlink"/>
             <w:noProof/>
           </w:rPr>
           <w:noBreakHyphen/>
@@ -7868,7 +7585,7 @@
             <w:noProof/>
             <w:webHidden/>
           </w:rPr>
-          <w:instrText xml:space="preserve"> PAGEREF _Toc389085649 \h </w:instrText>
+          <w:instrText xml:space="preserve"> PAGEREF _Toc389209808 \h </w:instrText>
         </w:r>
         <w:r>
           <w:rPr>
@@ -7901,7 +7618,7 @@
     </w:p>
     <w:p>
       <w:pPr>
-        <w:pStyle w:val="Tabladeilustraciones"/>
+        <w:pStyle w:val="TableofFigures"/>
         <w:tabs>
           <w:tab w:val="right" w:leader="dot" w:pos="9638"/>
         </w:tabs>
@@ -7913,17 +7630,17 @@
           <w:szCs w:val="22"/>
         </w:rPr>
       </w:pPr>
-      <w:hyperlink w:anchor="_Toc389085650" w:history="1">
-        <w:r>
-          <w:rPr>
-            <w:rStyle w:val="Hipervnculo"/>
+      <w:hyperlink w:anchor="_Toc389209809" w:history="1">
+        <w:r>
+          <w:rPr>
+            <w:rStyle w:val="Hyperlink"/>
             <w:noProof/>
           </w:rPr>
           <w:t>Figure 2</w:t>
         </w:r>
         <w:r>
           <w:rPr>
-            <w:rStyle w:val="Hipervnculo"/>
+            <w:rStyle w:val="Hyperlink"/>
             <w:noProof/>
           </w:rPr>
           <w:noBreakHyphen/>
@@ -7948,7 +7665,7 @@
             <w:noProof/>
             <w:webHidden/>
           </w:rPr>
-          <w:instrText xml:space="preserve"> PAGEREF _Toc389085650 \h </w:instrText>
+          <w:instrText xml:space="preserve"> PAGEREF _Toc389209809 \h </w:instrText>
         </w:r>
         <w:r>
           <w:rPr>
@@ -7981,7 +7698,7 @@
     </w:p>
     <w:p>
       <w:pPr>
-        <w:pStyle w:val="Tabladeilustraciones"/>
+        <w:pStyle w:val="TableofFigures"/>
         <w:tabs>
           <w:tab w:val="right" w:leader="dot" w:pos="9638"/>
         </w:tabs>
@@ -7993,17 +7710,17 @@
           <w:szCs w:val="22"/>
         </w:rPr>
       </w:pPr>
-      <w:hyperlink w:anchor="_Toc389085651" w:history="1">
-        <w:r>
-          <w:rPr>
-            <w:rStyle w:val="Hipervnculo"/>
+      <w:hyperlink w:anchor="_Toc389209810" w:history="1">
+        <w:r>
+          <w:rPr>
+            <w:rStyle w:val="Hyperlink"/>
             <w:noProof/>
           </w:rPr>
           <w:t>Figure 2</w:t>
         </w:r>
         <w:r>
           <w:rPr>
-            <w:rStyle w:val="Hipervnculo"/>
+            <w:rStyle w:val="Hyperlink"/>
             <w:noProof/>
           </w:rPr>
           <w:noBreakHyphen/>
@@ -8028,7 +7745,7 @@
             <w:noProof/>
             <w:webHidden/>
           </w:rPr>
-          <w:instrText xml:space="preserve"> PAGEREF _Toc389085651 \h </w:instrText>
+          <w:instrText xml:space="preserve"> PAGEREF _Toc389209810 \h </w:instrText>
         </w:r>
         <w:r>
           <w:rPr>
@@ -8061,7 +7778,7 @@
     </w:p>
     <w:p>
       <w:pPr>
-        <w:pStyle w:val="Tabladeilustraciones"/>
+        <w:pStyle w:val="TableofFigures"/>
         <w:tabs>
           <w:tab w:val="right" w:leader="dot" w:pos="9638"/>
         </w:tabs>
@@ -8073,17 +7790,17 @@
           <w:szCs w:val="22"/>
         </w:rPr>
       </w:pPr>
-      <w:hyperlink r:id="rId52" w:anchor="_Toc389085652" w:history="1">
-        <w:r>
-          <w:rPr>
-            <w:rStyle w:val="Hipervnculo"/>
+      <w:hyperlink r:id="rId53" w:anchor="_Toc389209811" w:history="1">
+        <w:r>
+          <w:rPr>
+            <w:rStyle w:val="Hyperlink"/>
             <w:noProof/>
           </w:rPr>
           <w:t>Figure 2</w:t>
         </w:r>
         <w:r>
           <w:rPr>
-            <w:rStyle w:val="Hipervnculo"/>
+            <w:rStyle w:val="Hyperlink"/>
             <w:noProof/>
           </w:rPr>
           <w:noBreakHyphen/>
@@ -8108,7 +7825,7 @@
             <w:noProof/>
             <w:webHidden/>
           </w:rPr>
-          <w:instrText xml:space="preserve"> PAGEREF _Toc389085652 \h </w:instrText>
+          <w:instrText xml:space="preserve"> PAGEREF _Toc389209811 \h </w:instrText>
         </w:r>
         <w:r>
           <w:rPr>
@@ -8141,7 +7858,7 @@
     </w:p>
     <w:p>
       <w:pPr>
-        <w:pStyle w:val="Tabladeilustraciones"/>
+        <w:pStyle w:val="TableofFigures"/>
         <w:tabs>
           <w:tab w:val="right" w:leader="dot" w:pos="9638"/>
         </w:tabs>
@@ -8153,17 +7870,17 @@
           <w:szCs w:val="22"/>
         </w:rPr>
       </w:pPr>
-      <w:hyperlink w:anchor="_Toc389085653" w:history="1">
-        <w:r>
-          <w:rPr>
-            <w:rStyle w:val="Hipervnculo"/>
+      <w:hyperlink w:anchor="_Toc389209812" w:history="1">
+        <w:r>
+          <w:rPr>
+            <w:rStyle w:val="Hyperlink"/>
             <w:noProof/>
           </w:rPr>
           <w:t>Figure 2</w:t>
         </w:r>
         <w:r>
           <w:rPr>
-            <w:rStyle w:val="Hipervnculo"/>
+            <w:rStyle w:val="Hyperlink"/>
             <w:noProof/>
           </w:rPr>
           <w:noBreakHyphen/>
@@ -8188,7 +7905,7 @@
             <w:noProof/>
             <w:webHidden/>
           </w:rPr>
-          <w:instrText xml:space="preserve"> PAGEREF _Toc389085653 \h </w:instrText>
+          <w:instrText xml:space="preserve"> PAGEREF _Toc389209812 \h </w:instrText>
         </w:r>
         <w:r>
           <w:rPr>
@@ -8221,7 +7938,7 @@
     </w:p>
     <w:p>
       <w:pPr>
-        <w:pStyle w:val="Tabladeilustraciones"/>
+        <w:pStyle w:val="TableofFigures"/>
         <w:tabs>
           <w:tab w:val="right" w:leader="dot" w:pos="9638"/>
         </w:tabs>
@@ -8233,17 +7950,17 @@
           <w:szCs w:val="22"/>
         </w:rPr>
       </w:pPr>
-      <w:hyperlink w:anchor="_Toc389085654" w:history="1">
-        <w:r>
-          <w:rPr>
-            <w:rStyle w:val="Hipervnculo"/>
+      <w:hyperlink w:anchor="_Toc389209813" w:history="1">
+        <w:r>
+          <w:rPr>
+            <w:rStyle w:val="Hyperlink"/>
             <w:noProof/>
           </w:rPr>
           <w:t>Figure 2</w:t>
         </w:r>
         <w:r>
           <w:rPr>
-            <w:rStyle w:val="Hipervnculo"/>
+            <w:rStyle w:val="Hyperlink"/>
             <w:noProof/>
           </w:rPr>
           <w:noBreakHyphen/>
@@ -8268,7 +7985,7 @@
             <w:noProof/>
             <w:webHidden/>
           </w:rPr>
-          <w:instrText xml:space="preserve"> PAGEREF _Toc389085654 \h </w:instrText>
+          <w:instrText xml:space="preserve"> PAGEREF _Toc389209813 \h </w:instrText>
         </w:r>
         <w:r>
           <w:rPr>
@@ -8301,7 +8018,7 @@
     </w:p>
     <w:p>
       <w:pPr>
-        <w:pStyle w:val="Tabladeilustraciones"/>
+        <w:pStyle w:val="TableofFigures"/>
         <w:tabs>
           <w:tab w:val="right" w:leader="dot" w:pos="9638"/>
         </w:tabs>
@@ -8313,17 +8030,17 @@
           <w:szCs w:val="22"/>
         </w:rPr>
       </w:pPr>
-      <w:hyperlink w:anchor="_Toc389085655" w:history="1">
-        <w:r>
-          <w:rPr>
-            <w:rStyle w:val="Hipervnculo"/>
+      <w:hyperlink w:anchor="_Toc389209814" w:history="1">
+        <w:r>
+          <w:rPr>
+            <w:rStyle w:val="Hyperlink"/>
             <w:noProof/>
           </w:rPr>
           <w:t>Figure 2</w:t>
         </w:r>
         <w:r>
           <w:rPr>
-            <w:rStyle w:val="Hipervnculo"/>
+            <w:rStyle w:val="Hyperlink"/>
             <w:noProof/>
           </w:rPr>
           <w:noBreakHyphen/>
@@ -8348,7 +8065,7 @@
             <w:noProof/>
             <w:webHidden/>
           </w:rPr>
-          <w:instrText xml:space="preserve"> PAGEREF _Toc389085655 \h </w:instrText>
+          <w:instrText xml:space="preserve"> PAGEREF _Toc389209814 \h </w:instrText>
         </w:r>
         <w:r>
           <w:rPr>
@@ -8369,6 +8086,86 @@
             <w:webHidden/>
           </w:rPr>
           <w:t>12</w:t>
+        </w:r>
+        <w:r>
+          <w:rPr>
+            <w:noProof/>
+            <w:webHidden/>
+          </w:rPr>
+          <w:fldChar w:fldCharType="end"/>
+        </w:r>
+      </w:hyperlink>
+    </w:p>
+    <w:p>
+      <w:pPr>
+        <w:pStyle w:val="TableofFigures"/>
+        <w:tabs>
+          <w:tab w:val="right" w:leader="dot" w:pos="9638"/>
+        </w:tabs>
+        <w:spacing w:line="360" w:lineRule="auto"/>
+        <w:rPr>
+          <w:rFonts w:asciiTheme="minorHAnsi" w:eastAsiaTheme="minorEastAsia" w:hAnsiTheme="minorHAnsi" w:cstheme="minorBidi"/>
+          <w:noProof/>
+          <w:sz w:val="22"/>
+          <w:szCs w:val="22"/>
+        </w:rPr>
+      </w:pPr>
+      <w:hyperlink w:anchor="_Toc389209815" w:history="1">
+        <w:r>
+          <w:rPr>
+            <w:rStyle w:val="Hyperlink"/>
+            <w:noProof/>
+          </w:rPr>
+          <w:t>Figure 2</w:t>
+        </w:r>
+        <w:r>
+          <w:rPr>
+            <w:rStyle w:val="Hyperlink"/>
+            <w:noProof/>
+          </w:rPr>
+          <w:noBreakHyphen/>
+          <w:t>10: MATLAB file</w:t>
+        </w:r>
+        <w:r>
+          <w:rPr>
+            <w:noProof/>
+            <w:webHidden/>
+          </w:rPr>
+          <w:tab/>
+        </w:r>
+        <w:r>
+          <w:rPr>
+            <w:noProof/>
+            <w:webHidden/>
+          </w:rPr>
+          <w:fldChar w:fldCharType="begin"/>
+        </w:r>
+        <w:r>
+          <w:rPr>
+            <w:noProof/>
+            <w:webHidden/>
+          </w:rPr>
+          <w:instrText xml:space="preserve"> PAGEREF _Toc389209815 \h </w:instrText>
+        </w:r>
+        <w:r>
+          <w:rPr>
+            <w:noProof/>
+            <w:webHidden/>
+          </w:rPr>
+        </w:r>
+        <w:r>
+          <w:rPr>
+            <w:noProof/>
+            <w:webHidden/>
+          </w:rPr>
+          <w:fldChar w:fldCharType="separate"/>
+        </w:r>
+        <w:r>
+          <w:rPr>
+            <w:noProof/>
+            <w:webHidden/>
+          </w:rPr>
+          <w:t>13</w:t>
         </w:r>
         <w:r>
           <w:rPr>
@@ -8389,7 +8186,7 @@
     </w:p>
     <w:p/>
     <w:sectPr>
-      <w:headerReference w:type="default" r:id="rId53"/>
+      <w:headerReference w:type="default" r:id="rId54"/>
       <w:pgSz w:w="12240" w:h="15840" w:code="1"/>
       <w:pgMar w:top="1440" w:right="1296" w:bottom="1440" w:left="1296" w:header="720" w:footer="720" w:gutter="0"/>
       <w:pgNumType w:start="1"/>
@@ -8429,7 +8226,7 @@
 <w:ftr xmlns:wpc="http://schemas.microsoft.com/office/word/2010/wordprocessingCanvas" xmlns:mc="http://schemas.openxmlformats.org/markup-compatibility/2006" xmlns:o="urn:schemas-microsoft-com:office:office" xmlns:r="http://schemas.openxmlformats.org/officeDocument/2006/relationships" xmlns:m="http://schemas.openxmlformats.org/officeDocument/2006/math" xmlns:v="urn:schemas-microsoft-com:vml" xmlns:wp14="http://schemas.microsoft.com/office/word/2010/wordprocessingDrawing" xmlns:wp="http://schemas.openxmlformats.org/drawingml/2006/wordprocessingDrawing" xmlns:w10="urn:schemas-microsoft-com:office:word" xmlns:w="http://schemas.openxmlformats.org/wordprocessingml/2006/main" xmlns:w14="http://schemas.microsoft.com/office/word/2010/wordml" xmlns:wpg="http://schemas.microsoft.com/office/word/2010/wordprocessingGroup" xmlns:wpi="http://schemas.microsoft.com/office/word/2010/wordprocessingInk" xmlns:wne="http://schemas.microsoft.com/office/word/2006/wordml" xmlns:wps="http://schemas.microsoft.com/office/word/2010/wordprocessingShape" mc:Ignorable="w14 wp14">
   <w:p>
     <w:pPr>
-      <w:pStyle w:val="Piedepgina"/>
+      <w:pStyle w:val="Footer"/>
       <w:jc w:val="center"/>
     </w:pPr>
   </w:p>
@@ -8440,7 +8237,7 @@
 <w:ftr xmlns:wpc="http://schemas.microsoft.com/office/word/2010/wordprocessingCanvas" xmlns:mc="http://schemas.openxmlformats.org/markup-compatibility/2006" xmlns:o="urn:schemas-microsoft-com:office:office" xmlns:r="http://schemas.openxmlformats.org/officeDocument/2006/relationships" xmlns:m="http://schemas.openxmlformats.org/officeDocument/2006/math" xmlns:v="urn:schemas-microsoft-com:vml" xmlns:wp14="http://schemas.microsoft.com/office/word/2010/wordprocessingDrawing" xmlns:wp="http://schemas.openxmlformats.org/drawingml/2006/wordprocessingDrawing" xmlns:w10="urn:schemas-microsoft-com:office:word" xmlns:w="http://schemas.openxmlformats.org/wordprocessingml/2006/main" xmlns:w14="http://schemas.microsoft.com/office/word/2010/wordml" xmlns:wpg="http://schemas.microsoft.com/office/word/2010/wordprocessingGroup" xmlns:wpi="http://schemas.microsoft.com/office/word/2010/wordprocessingInk" xmlns:wne="http://schemas.microsoft.com/office/word/2006/wordml" xmlns:wps="http://schemas.microsoft.com/office/word/2010/wordprocessingShape" mc:Ignorable="w14 wp14">
   <w:p>
     <w:pPr>
-      <w:pStyle w:val="Piedepgina"/>
+      <w:pStyle w:val="Footer"/>
     </w:pPr>
   </w:p>
 </w:ftr>
@@ -8475,7 +8272,7 @@
 <w:hdr xmlns:wpc="http://schemas.microsoft.com/office/word/2010/wordprocessingCanvas" xmlns:mc="http://schemas.openxmlformats.org/markup-compatibility/2006" xmlns:o="urn:schemas-microsoft-com:office:office" xmlns:r="http://schemas.openxmlformats.org/officeDocument/2006/relationships" xmlns:m="http://schemas.openxmlformats.org/officeDocument/2006/math" xmlns:v="urn:schemas-microsoft-com:vml" xmlns:wp14="http://schemas.microsoft.com/office/word/2010/wordprocessingDrawing" xmlns:wp="http://schemas.openxmlformats.org/drawingml/2006/wordprocessingDrawing" xmlns:w10="urn:schemas-microsoft-com:office:word" xmlns:w="http://schemas.openxmlformats.org/wordprocessingml/2006/main" xmlns:w14="http://schemas.microsoft.com/office/word/2010/wordml" xmlns:wpg="http://schemas.microsoft.com/office/word/2010/wordprocessingGroup" xmlns:wpi="http://schemas.microsoft.com/office/word/2010/wordprocessingInk" xmlns:wne="http://schemas.microsoft.com/office/word/2006/wordml" xmlns:wps="http://schemas.microsoft.com/office/word/2010/wordprocessingShape" mc:Ignorable="w14 wp14">
   <w:p>
     <w:pPr>
-      <w:pStyle w:val="Encabezado"/>
+      <w:pStyle w:val="Header"/>
     </w:pPr>
     <w:r>
       <w:rPr>
@@ -8619,7 +8416,7 @@
 <w:hdr xmlns:wpc="http://schemas.microsoft.com/office/word/2010/wordprocessingCanvas" xmlns:mc="http://schemas.openxmlformats.org/markup-compatibility/2006" xmlns:o="urn:schemas-microsoft-com:office:office" xmlns:r="http://schemas.openxmlformats.org/officeDocument/2006/relationships" xmlns:m="http://schemas.openxmlformats.org/officeDocument/2006/math" xmlns:v="urn:schemas-microsoft-com:vml" xmlns:wp14="http://schemas.microsoft.com/office/word/2010/wordprocessingDrawing" xmlns:wp="http://schemas.openxmlformats.org/drawingml/2006/wordprocessingDrawing" xmlns:w10="urn:schemas-microsoft-com:office:word" xmlns:w="http://schemas.openxmlformats.org/wordprocessingml/2006/main" xmlns:w14="http://schemas.microsoft.com/office/word/2010/wordml" xmlns:wpg="http://schemas.microsoft.com/office/word/2010/wordprocessingGroup" xmlns:wpi="http://schemas.microsoft.com/office/word/2010/wordprocessingInk" xmlns:wne="http://schemas.microsoft.com/office/word/2006/wordml" xmlns:wps="http://schemas.microsoft.com/office/word/2010/wordprocessingShape" mc:Ignorable="w14 wp14">
   <w:p>
     <w:pPr>
-      <w:pStyle w:val="Encabezado"/>
+      <w:pStyle w:val="Header"/>
     </w:pPr>
     <w:r>
       <w:t>User Manual for PlasmaGraph</w:t>
@@ -8644,7 +8441,7 @@
       <w:rPr>
         <w:noProof/>
       </w:rPr>
-      <w:t>ii</w:t>
+      <w:t>iii</w:t>
     </w:r>
     <w:r>
       <w:fldChar w:fldCharType="end"/>
@@ -8657,7 +8454,7 @@
 <w:hdr xmlns:wpc="http://schemas.microsoft.com/office/word/2010/wordprocessingCanvas" xmlns:mc="http://schemas.openxmlformats.org/markup-compatibility/2006" xmlns:o="urn:schemas-microsoft-com:office:office" xmlns:r="http://schemas.openxmlformats.org/officeDocument/2006/relationships" xmlns:m="http://schemas.openxmlformats.org/officeDocument/2006/math" xmlns:v="urn:schemas-microsoft-com:vml" xmlns:wp14="http://schemas.microsoft.com/office/word/2010/wordprocessingDrawing" xmlns:wp="http://schemas.openxmlformats.org/drawingml/2006/wordprocessingDrawing" xmlns:w10="urn:schemas-microsoft-com:office:word" xmlns:w="http://schemas.openxmlformats.org/wordprocessingml/2006/main" xmlns:w14="http://schemas.microsoft.com/office/word/2010/wordml" xmlns:wpg="http://schemas.microsoft.com/office/word/2010/wordprocessingGroup" xmlns:wpi="http://schemas.microsoft.com/office/word/2010/wordprocessingInk" xmlns:wne="http://schemas.microsoft.com/office/word/2006/wordml" xmlns:wps="http://schemas.microsoft.com/office/word/2010/wordprocessingShape" mc:Ignorable="w14 wp14">
   <w:p>
     <w:pPr>
-      <w:pStyle w:val="Encabezado"/>
+      <w:pStyle w:val="Header"/>
       <w:tabs>
         <w:tab w:val="clear" w:pos="9360"/>
         <w:tab w:val="right" w:pos="9630"/>
@@ -8686,7 +8483,7 @@
       <w:rPr>
         <w:noProof/>
       </w:rPr>
-      <w:t>3</w:t>
+      <w:t>13</w:t>
     </w:r>
     <w:r>
       <w:fldChar w:fldCharType="end"/>
@@ -8704,7 +8501,7 @@
     <w:lvl w:ilvl="0">
       <w:start w:val="1"/>
       <w:numFmt w:val="decimal"/>
-      <w:pStyle w:val="Ttulo1"/>
+      <w:pStyle w:val="Heading1"/>
       <w:lvlText w:val="%1."/>
       <w:legacy w:legacy="1" w:legacySpace="144" w:legacyIndent="0"/>
       <w:lvlJc w:val="left"/>
@@ -8712,7 +8509,7 @@
     <w:lvl w:ilvl="1">
       <w:start w:val="1"/>
       <w:numFmt w:val="decimal"/>
-      <w:pStyle w:val="Ttulo2"/>
+      <w:pStyle w:val="Heading2"/>
       <w:lvlText w:val="%1.%2"/>
       <w:legacy w:legacy="1" w:legacySpace="144" w:legacyIndent="0"/>
       <w:lvlJc w:val="left"/>
@@ -8720,7 +8517,7 @@
     <w:lvl w:ilvl="2">
       <w:start w:val="1"/>
       <w:numFmt w:val="decimal"/>
-      <w:pStyle w:val="Ttulo3"/>
+      <w:pStyle w:val="Heading3"/>
       <w:lvlText w:val="%1.%2.%3"/>
       <w:legacy w:legacy="1" w:legacySpace="144" w:legacyIndent="0"/>
       <w:lvlJc w:val="left"/>
@@ -8728,7 +8525,7 @@
     <w:lvl w:ilvl="3">
       <w:start w:val="1"/>
       <w:numFmt w:val="decimal"/>
-      <w:pStyle w:val="Ttulo4"/>
+      <w:pStyle w:val="Heading4"/>
       <w:lvlText w:val="%1.%2.%3.%4"/>
       <w:legacy w:legacy="1" w:legacySpace="144" w:legacyIndent="0"/>
       <w:lvlJc w:val="left"/>
@@ -8736,7 +8533,7 @@
     <w:lvl w:ilvl="4">
       <w:start w:val="1"/>
       <w:numFmt w:val="decimal"/>
-      <w:pStyle w:val="Ttulo5"/>
+      <w:pStyle w:val="Heading5"/>
       <w:lvlText w:val="%1.%2.%3.%4.%5"/>
       <w:legacy w:legacy="1" w:legacySpace="144" w:legacyIndent="0"/>
       <w:lvlJc w:val="left"/>
@@ -8744,7 +8541,7 @@
     <w:lvl w:ilvl="5">
       <w:start w:val="1"/>
       <w:numFmt w:val="decimal"/>
-      <w:pStyle w:val="Ttulo6"/>
+      <w:pStyle w:val="Heading6"/>
       <w:lvlText w:val="%1.%2.%3.%4.%5.%6"/>
       <w:legacy w:legacy="1" w:legacySpace="144" w:legacyIndent="0"/>
       <w:lvlJc w:val="left"/>
@@ -8752,7 +8549,7 @@
     <w:lvl w:ilvl="6">
       <w:start w:val="1"/>
       <w:numFmt w:val="decimal"/>
-      <w:pStyle w:val="Ttulo7"/>
+      <w:pStyle w:val="Heading7"/>
       <w:lvlText w:val="%1.%2.%3.%4.%5.%6.%7"/>
       <w:legacy w:legacy="1" w:legacySpace="144" w:legacyIndent="0"/>
       <w:lvlJc w:val="left"/>
@@ -8760,7 +8557,7 @@
     <w:lvl w:ilvl="7">
       <w:start w:val="1"/>
       <w:numFmt w:val="decimal"/>
-      <w:pStyle w:val="Ttulo8"/>
+      <w:pStyle w:val="Heading8"/>
       <w:lvlText w:val="%1.%2.%3.%4.%5.%6.%7.%8"/>
       <w:legacy w:legacy="1" w:legacySpace="144" w:legacyIndent="0"/>
       <w:lvlJc w:val="left"/>
@@ -8768,7 +8565,7 @@
     <w:lvl w:ilvl="8">
       <w:start w:val="1"/>
       <w:numFmt w:val="decimal"/>
-      <w:pStyle w:val="Ttulo9"/>
+      <w:pStyle w:val="Heading9"/>
       <w:lvlText w:val="%1.%2.%3.%4.%5.%6.%7.%8.%9"/>
       <w:legacy w:legacy="1" w:legacySpace="144" w:legacyIndent="0"/>
       <w:lvlJc w:val="left"/>
@@ -10469,11 +10266,11 @@
       <w:sz w:val="24"/>
     </w:rPr>
   </w:style>
-  <w:style w:type="paragraph" w:styleId="Ttulo1">
+  <w:style w:type="paragraph" w:styleId="Heading1">
     <w:name w:val="heading 1"/>
     <w:basedOn w:val="Normal"/>
     <w:next w:val="Normal"/>
-    <w:link w:val="Ttulo1Car"/>
+    <w:link w:val="Heading1Char"/>
     <w:uiPriority w:val="9"/>
     <w:qFormat/>
     <w:pPr>
@@ -10491,11 +10288,11 @@
       <w:sz w:val="36"/>
     </w:rPr>
   </w:style>
-  <w:style w:type="paragraph" w:styleId="Ttulo2">
+  <w:style w:type="paragraph" w:styleId="Heading2">
     <w:name w:val="heading 2"/>
     <w:basedOn w:val="Normal"/>
     <w:next w:val="Normal"/>
-    <w:link w:val="Ttulo2Car"/>
+    <w:link w:val="Heading2Char"/>
     <w:uiPriority w:val="9"/>
     <w:qFormat/>
     <w:pPr>
@@ -10513,7 +10310,7 @@
       <w:sz w:val="28"/>
     </w:rPr>
   </w:style>
-  <w:style w:type="paragraph" w:styleId="Ttulo3">
+  <w:style w:type="paragraph" w:styleId="Heading3">
     <w:name w:val="heading 3"/>
     <w:basedOn w:val="Normal"/>
     <w:next w:val="Normal"/>
@@ -10530,7 +10327,7 @@
       <w:b/>
     </w:rPr>
   </w:style>
-  <w:style w:type="paragraph" w:styleId="Ttulo4">
+  <w:style w:type="paragraph" w:styleId="Heading4">
     <w:name w:val="heading 4"/>
     <w:basedOn w:val="Normal"/>
     <w:next w:val="Normal"/>
@@ -10552,7 +10349,7 @@
       <w:sz w:val="22"/>
     </w:rPr>
   </w:style>
-  <w:style w:type="paragraph" w:styleId="Ttulo5">
+  <w:style w:type="paragraph" w:styleId="Heading5">
     <w:name w:val="heading 5"/>
     <w:basedOn w:val="Normal"/>
     <w:next w:val="Normal"/>
@@ -10571,7 +10368,7 @@
       <w:sz w:val="22"/>
     </w:rPr>
   </w:style>
-  <w:style w:type="paragraph" w:styleId="Ttulo6">
+  <w:style w:type="paragraph" w:styleId="Heading6">
     <w:name w:val="heading 6"/>
     <w:basedOn w:val="Normal"/>
     <w:next w:val="Normal"/>
@@ -10591,7 +10388,7 @@
       <w:sz w:val="22"/>
     </w:rPr>
   </w:style>
-  <w:style w:type="paragraph" w:styleId="Ttulo7">
+  <w:style w:type="paragraph" w:styleId="Heading7">
     <w:name w:val="heading 7"/>
     <w:basedOn w:val="Normal"/>
     <w:next w:val="Normal"/>
@@ -10610,7 +10407,7 @@
       <w:sz w:val="20"/>
     </w:rPr>
   </w:style>
-  <w:style w:type="paragraph" w:styleId="Ttulo8">
+  <w:style w:type="paragraph" w:styleId="Heading8">
     <w:name w:val="heading 8"/>
     <w:basedOn w:val="Normal"/>
     <w:next w:val="Normal"/>
@@ -10630,7 +10427,7 @@
       <w:sz w:val="20"/>
     </w:rPr>
   </w:style>
-  <w:style w:type="paragraph" w:styleId="Ttulo9">
+  <w:style w:type="paragraph" w:styleId="Heading9">
     <w:name w:val="heading 9"/>
     <w:basedOn w:val="Normal"/>
     <w:next w:val="Normal"/>
@@ -10650,13 +10447,13 @@
       <w:sz w:val="18"/>
     </w:rPr>
   </w:style>
-  <w:style w:type="character" w:default="1" w:styleId="Fuentedeprrafopredeter">
+  <w:style w:type="character" w:default="1" w:styleId="DefaultParagraphFont">
     <w:name w:val="Default Paragraph Font"/>
     <w:uiPriority w:val="1"/>
     <w:semiHidden/>
     <w:unhideWhenUsed/>
   </w:style>
-  <w:style w:type="table" w:default="1" w:styleId="Tablanormal">
+  <w:style w:type="table" w:default="1" w:styleId="TableNormal">
     <w:name w:val="Normal Table"/>
     <w:uiPriority w:val="99"/>
     <w:semiHidden/>
@@ -10671,13 +10468,13 @@
       </w:tblCellMar>
     </w:tblPr>
   </w:style>
-  <w:style w:type="numbering" w:default="1" w:styleId="Sinlista">
+  <w:style w:type="numbering" w:default="1" w:styleId="NoList">
     <w:name w:val="No List"/>
     <w:uiPriority w:val="99"/>
     <w:semiHidden/>
     <w:unhideWhenUsed/>
   </w:style>
-  <w:style w:type="paragraph" w:styleId="Piedepgina">
+  <w:style w:type="paragraph" w:styleId="Footer">
     <w:name w:val="footer"/>
     <w:basedOn w:val="Normal"/>
     <w:semiHidden/>
@@ -10701,7 +10498,7 @@
       <w:sz w:val="20"/>
     </w:rPr>
   </w:style>
-  <w:style w:type="paragraph" w:styleId="Encabezado">
+  <w:style w:type="paragraph" w:styleId="Header">
     <w:name w:val="header"/>
     <w:basedOn w:val="Normal"/>
     <w:semiHidden/>
@@ -10717,7 +10514,7 @@
       <w:sz w:val="20"/>
     </w:rPr>
   </w:style>
-  <w:style w:type="paragraph" w:customStyle="1" w:styleId="heading1">
+  <w:style w:type="paragraph" w:customStyle="1" w:styleId="heading10">
     <w:name w:val="heading1"/>
     <w:basedOn w:val="Normal"/>
     <w:pPr>
@@ -10729,7 +10526,7 @@
       </w:tabs>
     </w:pPr>
   </w:style>
-  <w:style w:type="paragraph" w:styleId="TDC1">
+  <w:style w:type="paragraph" w:styleId="TOC1">
     <w:name w:val="toc 1"/>
     <w:basedOn w:val="Normal"/>
     <w:next w:val="Normal"/>
@@ -10748,7 +10545,7 @@
       <w:noProof/>
     </w:rPr>
   </w:style>
-  <w:style w:type="paragraph" w:styleId="TDC2">
+  <w:style w:type="paragraph" w:styleId="TOC2">
     <w:name w:val="toc 2"/>
     <w:basedOn w:val="Normal"/>
     <w:next w:val="Normal"/>
@@ -10783,7 +10580,7 @@
       <w:ind w:left="1440"/>
     </w:pPr>
   </w:style>
-  <w:style w:type="paragraph" w:styleId="Ttulo">
+  <w:style w:type="paragraph" w:styleId="Title">
     <w:name w:val="Title"/>
     <w:basedOn w:val="Normal"/>
     <w:qFormat/>
@@ -10811,7 +10608,7 @@
       <w:sz w:val="36"/>
     </w:rPr>
   </w:style>
-  <w:style w:type="paragraph" w:styleId="TDC3">
+  <w:style w:type="paragraph" w:styleId="TOC3">
     <w:name w:val="toc 3"/>
     <w:basedOn w:val="Normal"/>
     <w:next w:val="Normal"/>
@@ -10828,7 +10625,7 @@
       <w:sz w:val="22"/>
     </w:rPr>
   </w:style>
-  <w:style w:type="paragraph" w:styleId="TDC4">
+  <w:style w:type="paragraph" w:styleId="TOC4">
     <w:name w:val="toc 4"/>
     <w:basedOn w:val="Normal"/>
     <w:next w:val="Normal"/>
@@ -10840,7 +10637,7 @@
       <w:ind w:left="720"/>
     </w:pPr>
   </w:style>
-  <w:style w:type="paragraph" w:styleId="TDC5">
+  <w:style w:type="paragraph" w:styleId="TOC5">
     <w:name w:val="toc 5"/>
     <w:basedOn w:val="Normal"/>
     <w:next w:val="Normal"/>
@@ -10852,7 +10649,7 @@
       <w:ind w:left="960"/>
     </w:pPr>
   </w:style>
-  <w:style w:type="paragraph" w:styleId="TDC6">
+  <w:style w:type="paragraph" w:styleId="TOC6">
     <w:name w:val="toc 6"/>
     <w:basedOn w:val="Normal"/>
     <w:next w:val="Normal"/>
@@ -10864,7 +10661,7 @@
       <w:ind w:left="1200"/>
     </w:pPr>
   </w:style>
-  <w:style w:type="paragraph" w:styleId="TDC7">
+  <w:style w:type="paragraph" w:styleId="TOC7">
     <w:name w:val="toc 7"/>
     <w:basedOn w:val="Normal"/>
     <w:next w:val="Normal"/>
@@ -10876,7 +10673,7 @@
       <w:ind w:left="1440"/>
     </w:pPr>
   </w:style>
-  <w:style w:type="paragraph" w:styleId="TDC8">
+  <w:style w:type="paragraph" w:styleId="TOC8">
     <w:name w:val="toc 8"/>
     <w:basedOn w:val="Normal"/>
     <w:next w:val="Normal"/>
@@ -10888,7 +10685,7 @@
       <w:ind w:left="1680"/>
     </w:pPr>
   </w:style>
-  <w:style w:type="paragraph" w:styleId="TDC9">
+  <w:style w:type="paragraph" w:styleId="TOC9">
     <w:name w:val="toc 9"/>
     <w:basedOn w:val="Normal"/>
     <w:next w:val="Normal"/>
@@ -10909,9 +10706,9 @@
       <w:sz w:val="22"/>
     </w:rPr>
   </w:style>
-  <w:style w:type="character" w:styleId="Nmerodepgina">
+  <w:style w:type="character" w:styleId="PageNumber">
     <w:name w:val="page number"/>
-    <w:basedOn w:val="Fuentedeprrafopredeter"/>
+    <w:basedOn w:val="DefaultParagraphFont"/>
     <w:semiHidden/>
   </w:style>
   <w:style w:type="paragraph" w:customStyle="1" w:styleId="level3text">
@@ -10940,7 +10737,7 @@
   </w:style>
   <w:style w:type="paragraph" w:customStyle="1" w:styleId="ByLine">
     <w:name w:val="ByLine"/>
-    <w:basedOn w:val="Ttulo"/>
+    <w:basedOn w:val="Title"/>
     <w:rPr>
       <w:sz w:val="28"/>
     </w:rPr>
@@ -10961,7 +10758,7 @@
   </w:style>
   <w:style w:type="paragraph" w:customStyle="1" w:styleId="SuperTitle">
     <w:name w:val="SuperTitle"/>
-    <w:basedOn w:val="Ttulo"/>
+    <w:basedOn w:val="Title"/>
     <w:next w:val="Normal"/>
     <w:pPr>
       <w:pBdr>
@@ -10975,7 +10772,7 @@
   </w:style>
   <w:style w:type="paragraph" w:customStyle="1" w:styleId="line">
     <w:name w:val="line"/>
-    <w:basedOn w:val="Ttulo"/>
+    <w:basedOn w:val="Title"/>
     <w:pPr>
       <w:pBdr>
         <w:top w:val="single" w:sz="36" w:space="1" w:color="auto"/>
@@ -10986,9 +10783,9 @@
       <w:sz w:val="40"/>
     </w:rPr>
   </w:style>
-  <w:style w:type="table" w:styleId="Tablaconcuadrcula">
+  <w:style w:type="table" w:styleId="TableGrid">
     <w:name w:val="Table Grid"/>
-    <w:basedOn w:val="Tablanormal"/>
+    <w:basedOn w:val="TableNormal"/>
     <w:uiPriority w:val="59"/>
     <w:rsid w:val="001C03E4"/>
     <w:tblPr>
@@ -11009,9 +10806,9 @@
       </w:tblCellMar>
     </w:tblPr>
   </w:style>
-  <w:style w:type="table" w:styleId="Cuadrculaclara">
+  <w:style w:type="table" w:styleId="LightGrid">
     <w:name w:val="Light Grid"/>
-    <w:basedOn w:val="Tablanormal"/>
+    <w:basedOn w:val="TableNormal"/>
     <w:uiPriority w:val="62"/>
     <w:rsid w:val="00445A1D"/>
     <w:tblPr>
@@ -11151,7 +10948,7 @@
       <w:szCs w:val="24"/>
     </w:rPr>
   </w:style>
-  <w:style w:type="character" w:styleId="Hipervnculo">
+  <w:style w:type="character" w:styleId="Hyperlink">
     <w:name w:val="Hyperlink"/>
     <w:uiPriority w:val="99"/>
     <w:unhideWhenUsed/>
@@ -11161,9 +10958,9 @@
       <w:u w:val="single"/>
     </w:rPr>
   </w:style>
-  <w:style w:type="character" w:customStyle="1" w:styleId="Ttulo2Car">
-    <w:name w:val="Título 2 Car"/>
-    <w:link w:val="Ttulo2"/>
+  <w:style w:type="character" w:customStyle="1" w:styleId="Heading2Char">
+    <w:name w:val="Heading 2 Char"/>
+    <w:link w:val="Heading2"/>
     <w:uiPriority w:val="9"/>
     <w:rsid w:val="009E0CCD"/>
     <w:rPr>
@@ -11172,9 +10969,9 @@
       <w:sz w:val="28"/>
     </w:rPr>
   </w:style>
-  <w:style w:type="table" w:styleId="Sombreadoclaro">
+  <w:style w:type="table" w:styleId="LightShading">
     <w:name w:val="Light Shading"/>
-    <w:basedOn w:val="Tablanormal"/>
+    <w:basedOn w:val="TableNormal"/>
     <w:uiPriority w:val="60"/>
     <w:rsid w:val="00D85CDE"/>
     <w:rPr>
@@ -11276,7 +11073,7 @@
       </w:tcPr>
     </w:tblStylePr>
   </w:style>
-  <w:style w:type="character" w:styleId="Hipervnculovisitado">
+  <w:style w:type="character" w:styleId="FollowedHyperlink">
     <w:name w:val="FollowedHyperlink"/>
     <w:uiPriority w:val="99"/>
     <w:semiHidden/>
@@ -11295,9 +11092,9 @@
     <w:name w:val="reference-accessdate"/>
     <w:rsid w:val="00032825"/>
   </w:style>
-  <w:style w:type="table" w:styleId="Cuadrculaclara-nfasis1">
+  <w:style w:type="table" w:styleId="LightGrid-Accent1">
     <w:name w:val="Light Grid Accent 1"/>
-    <w:basedOn w:val="Tablanormal"/>
+    <w:basedOn w:val="TableNormal"/>
     <w:uiPriority w:val="62"/>
     <w:rsid w:val="00533808"/>
     <w:tblPr>
@@ -11422,10 +11219,10 @@
       </w:tcPr>
     </w:tblStylePr>
   </w:style>
-  <w:style w:type="paragraph" w:styleId="Textodeglobo">
+  <w:style w:type="paragraph" w:styleId="BalloonText">
     <w:name w:val="Balloon Text"/>
     <w:basedOn w:val="Normal"/>
-    <w:link w:val="TextodegloboCar"/>
+    <w:link w:val="BalloonTextChar"/>
     <w:uiPriority w:val="99"/>
     <w:semiHidden/>
     <w:unhideWhenUsed/>
@@ -11439,9 +11236,9 @@
       <w:szCs w:val="16"/>
     </w:rPr>
   </w:style>
-  <w:style w:type="character" w:customStyle="1" w:styleId="TextodegloboCar">
-    <w:name w:val="Texto de globo Car"/>
-    <w:link w:val="Textodeglobo"/>
+  <w:style w:type="character" w:customStyle="1" w:styleId="BalloonTextChar">
+    <w:name w:val="Balloon Text Char"/>
+    <w:link w:val="BalloonText"/>
     <w:uiPriority w:val="99"/>
     <w:semiHidden/>
     <w:rsid w:val="00E30E6E"/>
@@ -11451,7 +11248,7 @@
       <w:szCs w:val="16"/>
     </w:rPr>
   </w:style>
-  <w:style w:type="paragraph" w:styleId="Bibliografa">
+  <w:style w:type="paragraph" w:styleId="Bibliography">
     <w:name w:val="Bibliography"/>
     <w:basedOn w:val="Normal"/>
     <w:next w:val="Normal"/>
@@ -11459,9 +11256,9 @@
     <w:unhideWhenUsed/>
     <w:rsid w:val="00F81068"/>
   </w:style>
-  <w:style w:type="character" w:customStyle="1" w:styleId="Ttulo1Car">
-    <w:name w:val="Título 1 Car"/>
-    <w:link w:val="Ttulo1"/>
+  <w:style w:type="character" w:customStyle="1" w:styleId="Heading1Char">
+    <w:name w:val="Heading 1 Char"/>
+    <w:link w:val="Heading1"/>
     <w:uiPriority w:val="9"/>
     <w:rsid w:val="00F81068"/>
     <w:rPr>
@@ -11471,7 +11268,7 @@
       <w:sz w:val="36"/>
     </w:rPr>
   </w:style>
-  <w:style w:type="paragraph" w:styleId="Epgrafe">
+  <w:style w:type="paragraph" w:styleId="Caption">
     <w:name w:val="caption"/>
     <w:basedOn w:val="Normal"/>
     <w:next w:val="Normal"/>
@@ -11490,7 +11287,7 @@
       <w:szCs w:val="18"/>
     </w:rPr>
   </w:style>
-  <w:style w:type="paragraph" w:styleId="Prrafodelista">
+  <w:style w:type="paragraph" w:styleId="ListParagraph">
     <w:name w:val="List Paragraph"/>
     <w:basedOn w:val="Normal"/>
     <w:uiPriority w:val="34"/>
@@ -11501,9 +11298,9 @@
       <w:contextualSpacing/>
     </w:pPr>
   </w:style>
-  <w:style w:type="table" w:styleId="Listaclara-nfasis5">
+  <w:style w:type="table" w:styleId="LightList-Accent5">
     <w:name w:val="Light List Accent 5"/>
-    <w:basedOn w:val="Tablanormal"/>
+    <w:basedOn w:val="TableNormal"/>
     <w:uiPriority w:val="61"/>
     <w:rsid w:val="00142DBE"/>
     <w:tblPr>
@@ -11590,9 +11387,9 @@
       </w:tcPr>
     </w:tblStylePr>
   </w:style>
-  <w:style w:type="table" w:styleId="Listamedia2-nfasis5">
+  <w:style w:type="table" w:styleId="MediumList2-Accent5">
     <w:name w:val="Medium List 2 Accent 5"/>
-    <w:basedOn w:val="Tablanormal"/>
+    <w:basedOn w:val="TableNormal"/>
     <w:uiPriority w:val="66"/>
     <w:rsid w:val="007D5C40"/>
     <w:rPr>
@@ -11715,7 +11512,7 @@
       </w:tcPr>
     </w:tblStylePr>
   </w:style>
-  <w:style w:type="paragraph" w:styleId="Tabladeilustraciones">
+  <w:style w:type="paragraph" w:styleId="TableofFigures">
     <w:name w:val="table of figures"/>
     <w:basedOn w:val="Normal"/>
     <w:next w:val="Normal"/>
@@ -11887,11 +11684,11 @@
       <w:sz w:val="24"/>
     </w:rPr>
   </w:style>
-  <w:style w:type="paragraph" w:styleId="Ttulo1">
+  <w:style w:type="paragraph" w:styleId="Heading1">
     <w:name w:val="heading 1"/>
     <w:basedOn w:val="Normal"/>
     <w:next w:val="Normal"/>
-    <w:link w:val="Ttulo1Car"/>
+    <w:link w:val="Heading1Char"/>
     <w:uiPriority w:val="9"/>
     <w:qFormat/>
     <w:pPr>
@@ -11909,11 +11706,11 @@
       <w:sz w:val="36"/>
     </w:rPr>
   </w:style>
-  <w:style w:type="paragraph" w:styleId="Ttulo2">
+  <w:style w:type="paragraph" w:styleId="Heading2">
     <w:name w:val="heading 2"/>
     <w:basedOn w:val="Normal"/>
     <w:next w:val="Normal"/>
-    <w:link w:val="Ttulo2Car"/>
+    <w:link w:val="Heading2Char"/>
     <w:uiPriority w:val="9"/>
     <w:qFormat/>
     <w:pPr>
@@ -11931,7 +11728,7 @@
       <w:sz w:val="28"/>
     </w:rPr>
   </w:style>
-  <w:style w:type="paragraph" w:styleId="Ttulo3">
+  <w:style w:type="paragraph" w:styleId="Heading3">
     <w:name w:val="heading 3"/>
     <w:basedOn w:val="Normal"/>
     <w:next w:val="Normal"/>
@@ -11948,7 +11745,7 @@
       <w:b/>
     </w:rPr>
   </w:style>
-  <w:style w:type="paragraph" w:styleId="Ttulo4">
+  <w:style w:type="paragraph" w:styleId="Heading4">
     <w:name w:val="heading 4"/>
     <w:basedOn w:val="Normal"/>
     <w:next w:val="Normal"/>
@@ -11970,7 +11767,7 @@
       <w:sz w:val="22"/>
     </w:rPr>
   </w:style>
-  <w:style w:type="paragraph" w:styleId="Ttulo5">
+  <w:style w:type="paragraph" w:styleId="Heading5">
     <w:name w:val="heading 5"/>
     <w:basedOn w:val="Normal"/>
     <w:next w:val="Normal"/>
@@ -11989,7 +11786,7 @@
       <w:sz w:val="22"/>
     </w:rPr>
   </w:style>
-  <w:style w:type="paragraph" w:styleId="Ttulo6">
+  <w:style w:type="paragraph" w:styleId="Heading6">
     <w:name w:val="heading 6"/>
     <w:basedOn w:val="Normal"/>
     <w:next w:val="Normal"/>
@@ -12009,7 +11806,7 @@
       <w:sz w:val="22"/>
     </w:rPr>
   </w:style>
-  <w:style w:type="paragraph" w:styleId="Ttulo7">
+  <w:style w:type="paragraph" w:styleId="Heading7">
     <w:name w:val="heading 7"/>
     <w:basedOn w:val="Normal"/>
     <w:next w:val="Normal"/>
@@ -12028,7 +11825,7 @@
       <w:sz w:val="20"/>
     </w:rPr>
   </w:style>
-  <w:style w:type="paragraph" w:styleId="Ttulo8">
+  <w:style w:type="paragraph" w:styleId="Heading8">
     <w:name w:val="heading 8"/>
     <w:basedOn w:val="Normal"/>
     <w:next w:val="Normal"/>
@@ -12048,7 +11845,7 @@
       <w:sz w:val="20"/>
     </w:rPr>
   </w:style>
-  <w:style w:type="paragraph" w:styleId="Ttulo9">
+  <w:style w:type="paragraph" w:styleId="Heading9">
     <w:name w:val="heading 9"/>
     <w:basedOn w:val="Normal"/>
     <w:next w:val="Normal"/>
@@ -12068,13 +11865,13 @@
       <w:sz w:val="18"/>
     </w:rPr>
   </w:style>
-  <w:style w:type="character" w:default="1" w:styleId="Fuentedeprrafopredeter">
+  <w:style w:type="character" w:default="1" w:styleId="DefaultParagraphFont">
     <w:name w:val="Default Paragraph Font"/>
     <w:uiPriority w:val="1"/>
     <w:semiHidden/>
     <w:unhideWhenUsed/>
   </w:style>
-  <w:style w:type="table" w:default="1" w:styleId="Tablanormal">
+  <w:style w:type="table" w:default="1" w:styleId="TableNormal">
     <w:name w:val="Normal Table"/>
     <w:uiPriority w:val="99"/>
     <w:semiHidden/>
@@ -12089,13 +11886,13 @@
       </w:tblCellMar>
     </w:tblPr>
   </w:style>
-  <w:style w:type="numbering" w:default="1" w:styleId="Sinlista">
+  <w:style w:type="numbering" w:default="1" w:styleId="NoList">
     <w:name w:val="No List"/>
     <w:uiPriority w:val="99"/>
     <w:semiHidden/>
     <w:unhideWhenUsed/>
   </w:style>
-  <w:style w:type="paragraph" w:styleId="Piedepgina">
+  <w:style w:type="paragraph" w:styleId="Footer">
     <w:name w:val="footer"/>
     <w:basedOn w:val="Normal"/>
     <w:semiHidden/>
@@ -12119,7 +11916,7 @@
       <w:sz w:val="20"/>
     </w:rPr>
   </w:style>
-  <w:style w:type="paragraph" w:styleId="Encabezado">
+  <w:style w:type="paragraph" w:styleId="Header">
     <w:name w:val="header"/>
     <w:basedOn w:val="Normal"/>
     <w:semiHidden/>
@@ -12135,7 +11932,7 @@
       <w:sz w:val="20"/>
     </w:rPr>
   </w:style>
-  <w:style w:type="paragraph" w:customStyle="1" w:styleId="heading1">
+  <w:style w:type="paragraph" w:customStyle="1" w:styleId="heading10">
     <w:name w:val="heading1"/>
     <w:basedOn w:val="Normal"/>
     <w:pPr>
@@ -12147,7 +11944,7 @@
       </w:tabs>
     </w:pPr>
   </w:style>
-  <w:style w:type="paragraph" w:styleId="TDC1">
+  <w:style w:type="paragraph" w:styleId="TOC1">
     <w:name w:val="toc 1"/>
     <w:basedOn w:val="Normal"/>
     <w:next w:val="Normal"/>
@@ -12166,7 +11963,7 @@
       <w:noProof/>
     </w:rPr>
   </w:style>
-  <w:style w:type="paragraph" w:styleId="TDC2">
+  <w:style w:type="paragraph" w:styleId="TOC2">
     <w:name w:val="toc 2"/>
     <w:basedOn w:val="Normal"/>
     <w:next w:val="Normal"/>
@@ -12201,7 +11998,7 @@
       <w:ind w:left="1440"/>
     </w:pPr>
   </w:style>
-  <w:style w:type="paragraph" w:styleId="Ttulo">
+  <w:style w:type="paragraph" w:styleId="Title">
     <w:name w:val="Title"/>
     <w:basedOn w:val="Normal"/>
     <w:qFormat/>
@@ -12229,7 +12026,7 @@
       <w:sz w:val="36"/>
     </w:rPr>
   </w:style>
-  <w:style w:type="paragraph" w:styleId="TDC3">
+  <w:style w:type="paragraph" w:styleId="TOC3">
     <w:name w:val="toc 3"/>
     <w:basedOn w:val="Normal"/>
     <w:next w:val="Normal"/>
@@ -12246,7 +12043,7 @@
       <w:sz w:val="22"/>
     </w:rPr>
   </w:style>
-  <w:style w:type="paragraph" w:styleId="TDC4">
+  <w:style w:type="paragraph" w:styleId="TOC4">
     <w:name w:val="toc 4"/>
     <w:basedOn w:val="Normal"/>
     <w:next w:val="Normal"/>
@@ -12258,7 +12055,7 @@
       <w:ind w:left="720"/>
     </w:pPr>
   </w:style>
-  <w:style w:type="paragraph" w:styleId="TDC5">
+  <w:style w:type="paragraph" w:styleId="TOC5">
     <w:name w:val="toc 5"/>
     <w:basedOn w:val="Normal"/>
     <w:next w:val="Normal"/>
@@ -12270,7 +12067,7 @@
       <w:ind w:left="960"/>
     </w:pPr>
   </w:style>
-  <w:style w:type="paragraph" w:styleId="TDC6">
+  <w:style w:type="paragraph" w:styleId="TOC6">
     <w:name w:val="toc 6"/>
     <w:basedOn w:val="Normal"/>
     <w:next w:val="Normal"/>
@@ -12282,7 +12079,7 @@
       <w:ind w:left="1200"/>
     </w:pPr>
   </w:style>
-  <w:style w:type="paragraph" w:styleId="TDC7">
+  <w:style w:type="paragraph" w:styleId="TOC7">
     <w:name w:val="toc 7"/>
     <w:basedOn w:val="Normal"/>
     <w:next w:val="Normal"/>
@@ -12294,7 +12091,7 @@
       <w:ind w:left="1440"/>
     </w:pPr>
   </w:style>
-  <w:style w:type="paragraph" w:styleId="TDC8">
+  <w:style w:type="paragraph" w:styleId="TOC8">
     <w:name w:val="toc 8"/>
     <w:basedOn w:val="Normal"/>
     <w:next w:val="Normal"/>
@@ -12306,7 +12103,7 @@
       <w:ind w:left="1680"/>
     </w:pPr>
   </w:style>
-  <w:style w:type="paragraph" w:styleId="TDC9">
+  <w:style w:type="paragraph" w:styleId="TOC9">
     <w:name w:val="toc 9"/>
     <w:basedOn w:val="Normal"/>
     <w:next w:val="Normal"/>
@@ -12327,9 +12124,9 @@
       <w:sz w:val="22"/>
     </w:rPr>
   </w:style>
-  <w:style w:type="character" w:styleId="Nmerodepgina">
+  <w:style w:type="character" w:styleId="PageNumber">
     <w:name w:val="page number"/>
-    <w:basedOn w:val="Fuentedeprrafopredeter"/>
+    <w:basedOn w:val="DefaultParagraphFont"/>
     <w:semiHidden/>
   </w:style>
   <w:style w:type="paragraph" w:customStyle="1" w:styleId="level3text">
@@ -12358,7 +12155,7 @@
   </w:style>
   <w:style w:type="paragraph" w:customStyle="1" w:styleId="ByLine">
     <w:name w:val="ByLine"/>
-    <w:basedOn w:val="Ttulo"/>
+    <w:basedOn w:val="Title"/>
     <w:rPr>
       <w:sz w:val="28"/>
     </w:rPr>
@@ -12379,7 +12176,7 @@
   </w:style>
   <w:style w:type="paragraph" w:customStyle="1" w:styleId="SuperTitle">
     <w:name w:val="SuperTitle"/>
-    <w:basedOn w:val="Ttulo"/>
+    <w:basedOn w:val="Title"/>
     <w:next w:val="Normal"/>
     <w:pPr>
       <w:pBdr>
@@ -12393,7 +12190,7 @@
   </w:style>
   <w:style w:type="paragraph" w:customStyle="1" w:styleId="line">
     <w:name w:val="line"/>
-    <w:basedOn w:val="Ttulo"/>
+    <w:basedOn w:val="Title"/>
     <w:pPr>
       <w:pBdr>
         <w:top w:val="single" w:sz="36" w:space="1" w:color="auto"/>
@@ -12404,9 +12201,9 @@
       <w:sz w:val="40"/>
     </w:rPr>
   </w:style>
-  <w:style w:type="table" w:styleId="Tablaconcuadrcula">
+  <w:style w:type="table" w:styleId="TableGrid">
     <w:name w:val="Table Grid"/>
-    <w:basedOn w:val="Tablanormal"/>
+    <w:basedOn w:val="TableNormal"/>
     <w:uiPriority w:val="59"/>
     <w:rsid w:val="001C03E4"/>
     <w:tblPr>
@@ -12427,9 +12224,9 @@
       </w:tblCellMar>
     </w:tblPr>
   </w:style>
-  <w:style w:type="table" w:styleId="Cuadrculaclara">
+  <w:style w:type="table" w:styleId="LightGrid">
     <w:name w:val="Light Grid"/>
-    <w:basedOn w:val="Tablanormal"/>
+    <w:basedOn w:val="TableNormal"/>
     <w:uiPriority w:val="62"/>
     <w:rsid w:val="00445A1D"/>
     <w:tblPr>
@@ -12569,7 +12366,7 @@
       <w:szCs w:val="24"/>
     </w:rPr>
   </w:style>
-  <w:style w:type="character" w:styleId="Hipervnculo">
+  <w:style w:type="character" w:styleId="Hyperlink">
     <w:name w:val="Hyperlink"/>
     <w:uiPriority w:val="99"/>
     <w:unhideWhenUsed/>
@@ -12579,9 +12376,9 @@
       <w:u w:val="single"/>
     </w:rPr>
   </w:style>
-  <w:style w:type="character" w:customStyle="1" w:styleId="Ttulo2Car">
-    <w:name w:val="Título 2 Car"/>
-    <w:link w:val="Ttulo2"/>
+  <w:style w:type="character" w:customStyle="1" w:styleId="Heading2Char">
+    <w:name w:val="Heading 2 Char"/>
+    <w:link w:val="Heading2"/>
     <w:uiPriority w:val="9"/>
     <w:rsid w:val="009E0CCD"/>
     <w:rPr>
@@ -12590,9 +12387,9 @@
       <w:sz w:val="28"/>
     </w:rPr>
   </w:style>
-  <w:style w:type="table" w:styleId="Sombreadoclaro">
+  <w:style w:type="table" w:styleId="LightShading">
     <w:name w:val="Light Shading"/>
-    <w:basedOn w:val="Tablanormal"/>
+    <w:basedOn w:val="TableNormal"/>
     <w:uiPriority w:val="60"/>
     <w:rsid w:val="00D85CDE"/>
     <w:rPr>
@@ -12694,7 +12491,7 @@
       </w:tcPr>
     </w:tblStylePr>
   </w:style>
-  <w:style w:type="character" w:styleId="Hipervnculovisitado">
+  <w:style w:type="character" w:styleId="FollowedHyperlink">
     <w:name w:val="FollowedHyperlink"/>
     <w:uiPriority w:val="99"/>
     <w:semiHidden/>
@@ -12713,9 +12510,9 @@
     <w:name w:val="reference-accessdate"/>
     <w:rsid w:val="00032825"/>
   </w:style>
-  <w:style w:type="table" w:styleId="Cuadrculaclara-nfasis1">
+  <w:style w:type="table" w:styleId="LightGrid-Accent1">
     <w:name w:val="Light Grid Accent 1"/>
-    <w:basedOn w:val="Tablanormal"/>
+    <w:basedOn w:val="TableNormal"/>
     <w:uiPriority w:val="62"/>
     <w:rsid w:val="00533808"/>
     <w:tblPr>
@@ -12840,10 +12637,10 @@
       </w:tcPr>
     </w:tblStylePr>
   </w:style>
-  <w:style w:type="paragraph" w:styleId="Textodeglobo">
+  <w:style w:type="paragraph" w:styleId="BalloonText">
     <w:name w:val="Balloon Text"/>
     <w:basedOn w:val="Normal"/>
-    <w:link w:val="TextodegloboCar"/>
+    <w:link w:val="BalloonTextChar"/>
     <w:uiPriority w:val="99"/>
     <w:semiHidden/>
     <w:unhideWhenUsed/>
@@ -12857,9 +12654,9 @@
       <w:szCs w:val="16"/>
     </w:rPr>
   </w:style>
-  <w:style w:type="character" w:customStyle="1" w:styleId="TextodegloboCar">
-    <w:name w:val="Texto de globo Car"/>
-    <w:link w:val="Textodeglobo"/>
+  <w:style w:type="character" w:customStyle="1" w:styleId="BalloonTextChar">
+    <w:name w:val="Balloon Text Char"/>
+    <w:link w:val="BalloonText"/>
     <w:uiPriority w:val="99"/>
     <w:semiHidden/>
     <w:rsid w:val="00E30E6E"/>
@@ -12869,7 +12666,7 @@
       <w:szCs w:val="16"/>
     </w:rPr>
   </w:style>
-  <w:style w:type="paragraph" w:styleId="Bibliografa">
+  <w:style w:type="paragraph" w:styleId="Bibliography">
     <w:name w:val="Bibliography"/>
     <w:basedOn w:val="Normal"/>
     <w:next w:val="Normal"/>
@@ -12877,9 +12674,9 @@
     <w:unhideWhenUsed/>
     <w:rsid w:val="00F81068"/>
   </w:style>
-  <w:style w:type="character" w:customStyle="1" w:styleId="Ttulo1Car">
-    <w:name w:val="Título 1 Car"/>
-    <w:link w:val="Ttulo1"/>
+  <w:style w:type="character" w:customStyle="1" w:styleId="Heading1Char">
+    <w:name w:val="Heading 1 Char"/>
+    <w:link w:val="Heading1"/>
     <w:uiPriority w:val="9"/>
     <w:rsid w:val="00F81068"/>
     <w:rPr>
@@ -12889,7 +12686,7 @@
       <w:sz w:val="36"/>
     </w:rPr>
   </w:style>
-  <w:style w:type="paragraph" w:styleId="Epgrafe">
+  <w:style w:type="paragraph" w:styleId="Caption">
     <w:name w:val="caption"/>
     <w:basedOn w:val="Normal"/>
     <w:next w:val="Normal"/>
@@ -12908,7 +12705,7 @@
       <w:szCs w:val="18"/>
     </w:rPr>
   </w:style>
-  <w:style w:type="paragraph" w:styleId="Prrafodelista">
+  <w:style w:type="paragraph" w:styleId="ListParagraph">
     <w:name w:val="List Paragraph"/>
     <w:basedOn w:val="Normal"/>
     <w:uiPriority w:val="34"/>
@@ -12919,9 +12716,9 @@
       <w:contextualSpacing/>
     </w:pPr>
   </w:style>
-  <w:style w:type="table" w:styleId="Listaclara-nfasis5">
+  <w:style w:type="table" w:styleId="LightList-Accent5">
     <w:name w:val="Light List Accent 5"/>
-    <w:basedOn w:val="Tablanormal"/>
+    <w:basedOn w:val="TableNormal"/>
     <w:uiPriority w:val="61"/>
     <w:rsid w:val="00142DBE"/>
     <w:tblPr>
@@ -13008,9 +12805,9 @@
       </w:tcPr>
     </w:tblStylePr>
   </w:style>
-  <w:style w:type="table" w:styleId="Listamedia2-nfasis5">
+  <w:style w:type="table" w:styleId="MediumList2-Accent5">
     <w:name w:val="Medium List 2 Accent 5"/>
-    <w:basedOn w:val="Tablanormal"/>
+    <w:basedOn w:val="TableNormal"/>
     <w:uiPriority w:val="66"/>
     <w:rsid w:val="007D5C40"/>
     <w:rPr>
@@ -13133,7 +12930,7 @@
       </w:tcPr>
     </w:tblStylePr>
   </w:style>
-  <w:style w:type="paragraph" w:styleId="Tabladeilustraciones">
+  <w:style w:type="paragraph" w:styleId="TableofFigures">
     <w:name w:val="table of figures"/>
     <w:basedOn w:val="Normal"/>
     <w:next w:val="Normal"/>
@@ -13491,7 +13288,7 @@
 </file>
 
 <file path=customXml/itemProps1.xml><?xml version="1.0" encoding="utf-8"?>
-<ds:datastoreItem xmlns:ds="http://schemas.openxmlformats.org/officeDocument/2006/customXml" ds:itemID="{5C9908DB-562E-4542-AB8D-8C204CA54176}">
+<ds:datastoreItem xmlns:ds="http://schemas.openxmlformats.org/officeDocument/2006/customXml" ds:itemID="{38DBB6D8-5368-4AED-99D7-33438A0B939B}">
   <ds:schemaRefs>
     <ds:schemaRef ds:uri="http://schemas.openxmlformats.org/officeDocument/2006/bibliography"/>
   </ds:schemaRefs>

</xml_diff>